<commit_message>
Updating Indian Startups Views
</commit_message>
<xml_diff>
--- a/_word/2020-04-14-Views-on-Indian-Startups.docx
+++ b/_word/2020-04-14-Views-on-Indian-Startups.docx
@@ -5,86 +5,94 @@
     <w:p>
       <w:pPr>
         <w:pStyle w:val="Heading1"/>
-        <w:spacing w:before="240" w:after="120"/>
-        <w:rPr/>
-      </w:pPr>
-      <w:r>
-        <w:rPr/>
-        <w:t xml:space="preserve">Some Thoughts about Indian Startup Scene (As various answers to Quora questions) </w:t>
-      </w:r>
-    </w:p>
-    <w:p>
-      <w:pPr>
-        <w:pStyle w:val="Normal"/>
-        <w:rPr/>
-      </w:pPr>
-      <w:r>
-        <w:rPr/>
-      </w:r>
-    </w:p>
-    <w:p>
-      <w:pPr>
-        <w:pStyle w:val="Heading3"/>
-        <w:rPr/>
-      </w:pPr>
-      <w:r>
-        <w:rPr/>
-        <w:t>My answer to “How can you define the Indian startup economy?</w:t>
-      </w:r>
-    </w:p>
-    <w:p>
-      <w:pPr>
-        <w:pStyle w:val="Normal"/>
-        <w:rPr/>
-      </w:pPr>
-      <w:r>
-        <w:rPr/>
-      </w:r>
-    </w:p>
-    <w:p>
-      <w:pPr>
-        <w:pStyle w:val="TextBody"/>
-        <w:rPr/>
-      </w:pPr>
-      <w:r>
-        <w:rPr/>
-        <w:t xml:space="preserve">Originally Answered Here: </w:t>
-      </w:r>
-      <w:r>
-        <w:rPr>
-          <w:rStyle w:val="InternetLink"/>
-        </w:rPr>
-        <w:t>https://qr.ae/TDM7li</w:t>
-      </w:r>
-    </w:p>
-    <w:p>
-      <w:pPr>
-        <w:pStyle w:val="TextBody"/>
-        <w:rPr>
-          <w:b w:val="false"/>
-          <w:b w:val="false"/>
-          <w:i w:val="false"/>
-          <w:i w:val="false"/>
-          <w:caps w:val="false"/>
-          <w:smallCaps w:val="false"/>
-        </w:rPr>
-      </w:pPr>
-      <w:r>
-        <w:rPr>
-          <w:b w:val="false"/>
-          <w:i w:val="false"/>
-          <w:caps w:val="false"/>
-          <w:smallCaps w:val="false"/>
-        </w:rPr>
-        <w:t>India is in a unique position demographically and economically to create many different types of companies. This demographic dividend of youth creates unique opportunities :</w:t>
-      </w:r>
-    </w:p>
-    <w:p>
-      <w:pPr>
-        <w:pStyle w:val="TextBody"/>
         <w:numPr>
           <w:ilvl w:val="0"/>
-          <w:numId w:val="14"/>
+          <w:numId w:val="2"/>
+        </w:numPr>
+        <w:spacing w:before="240" w:after="120"/>
+        <w:rPr/>
+      </w:pPr>
+      <w:r>
+        <w:rPr/>
+        <w:t xml:space="preserve">Some Thoughts about Indian Startup Scene (As various answers to Quora questions) </w:t>
+      </w:r>
+    </w:p>
+    <w:p>
+      <w:pPr>
+        <w:pStyle w:val="Normal"/>
+        <w:rPr/>
+      </w:pPr>
+      <w:r>
+        <w:rPr/>
+      </w:r>
+    </w:p>
+    <w:p>
+      <w:pPr>
+        <w:pStyle w:val="Heading3"/>
+        <w:numPr>
+          <w:ilvl w:val="2"/>
+          <w:numId w:val="2"/>
+        </w:numPr>
+        <w:rPr/>
+      </w:pPr>
+      <w:r>
+        <w:rPr/>
+        <w:t>My answer to “How can you define the Indian startup economy?</w:t>
+      </w:r>
+    </w:p>
+    <w:p>
+      <w:pPr>
+        <w:pStyle w:val="Normal"/>
+        <w:rPr/>
+      </w:pPr>
+      <w:r>
+        <w:rPr/>
+      </w:r>
+    </w:p>
+    <w:p>
+      <w:pPr>
+        <w:pStyle w:val="TextBody"/>
+        <w:rPr/>
+      </w:pPr>
+      <w:r>
+        <w:rPr/>
+        <w:t xml:space="preserve">Originally Answered Here: </w:t>
+      </w:r>
+      <w:r>
+        <w:rPr>
+          <w:rStyle w:val="InternetLink"/>
+        </w:rPr>
+        <w:t>https://qr.ae/TDM7li</w:t>
+      </w:r>
+    </w:p>
+    <w:p>
+      <w:pPr>
+        <w:pStyle w:val="TextBody"/>
+        <w:rPr>
+          <w:b w:val="false"/>
+          <w:b w:val="false"/>
+          <w:i w:val="false"/>
+          <w:i w:val="false"/>
+          <w:caps w:val="false"/>
+          <w:smallCaps w:val="false"/>
+        </w:rPr>
+      </w:pPr>
+      <w:r>
+        <w:rPr>
+          <w:b w:val="false"/>
+          <w:i w:val="false"/>
+          <w:caps w:val="false"/>
+          <w:smallCaps w:val="false"/>
+        </w:rPr>
+        <w:t>India is in a unique position demographically and economically to create many different types of companies. This demographic dividend of youth creates unique opportunities :</w:t>
+      </w:r>
+    </w:p>
+    <w:p>
+      <w:pPr>
+        <w:pStyle w:val="TextBody"/>
+        <w:numPr>
+          <w:ilvl w:val="0"/>
+          <w:numId w:val="15"/>
         </w:numPr>
         <w:tabs>
           <w:tab w:val="clear" w:pos="709"/>
@@ -116,7 +124,7 @@
         <w:pStyle w:val="TextBody"/>
         <w:numPr>
           <w:ilvl w:val="0"/>
-          <w:numId w:val="14"/>
+          <w:numId w:val="15"/>
         </w:numPr>
         <w:tabs>
           <w:tab w:val="clear" w:pos="709"/>
@@ -148,7 +156,7 @@
         <w:pStyle w:val="TextBody"/>
         <w:numPr>
           <w:ilvl w:val="0"/>
-          <w:numId w:val="14"/>
+          <w:numId w:val="15"/>
         </w:numPr>
         <w:tabs>
           <w:tab w:val="clear" w:pos="709"/>
@@ -180,7 +188,7 @@
         <w:pStyle w:val="TextBody"/>
         <w:numPr>
           <w:ilvl w:val="0"/>
-          <w:numId w:val="14"/>
+          <w:numId w:val="15"/>
         </w:numPr>
         <w:tabs>
           <w:tab w:val="clear" w:pos="709"/>
@@ -247,25 +255,7 @@
           <w:caps w:val="false"/>
           <w:smallCaps w:val="false"/>
         </w:rPr>
-        <w:t xml:space="preserve">While initially we let large companies come to India and use India as a talent pool </w:t>
-      </w:r>
-      <w:r>
-        <w:rPr>
-          <w:b w:val="false"/>
-          <w:i w:val="false"/>
-          <w:caps w:val="false"/>
-          <w:smallCaps w:val="false"/>
-        </w:rPr>
-        <w:t>(and market)</w:t>
-      </w:r>
-      <w:r>
-        <w:rPr>
-          <w:b w:val="false"/>
-          <w:i w:val="false"/>
-          <w:caps w:val="false"/>
-          <w:smallCaps w:val="false"/>
-        </w:rPr>
-        <w:t xml:space="preserve"> for a very long time (when I completed my engineering in 2012 at BITS Pilani, working for a large multinational was the top choice, most of my batchmates work for a multinational in India or abroad), giving employment to a certain number of people creating a primary new middle class, we cannot hope to sustain our growing population with these multinationals who bring only selected jobs here. The first middle class we created with this capitalist boom of 1990s and 2000s also created a stronger demand (market) for goods and services and created a talent pool. This can do wonders .</w:t>
+        <w:t>While initially we let large companies come to India and use India as a talent pool (and market) for a very long time (when I completed my engineering in 2012 at BITS Pilani, working for a large multinational was the top choice, most of my batchmates work for a multinational in India or abroad), giving employment to a certain number of people creating a primary new middle class, we cannot hope to sustain our growing population with these multinationals who bring only selected jobs here. The first middle class we created with this capitalist boom of 1990s and 2000s also created a stronger demand (market) for goods and services and created a talent pool. This can do wonders .</w:t>
       </w:r>
     </w:p>
     <w:p>
@@ -627,6 +617,189 @@
           <w:smallCaps w:val="false"/>
         </w:rPr>
         <w:t>Well because the old multinational way, a few people of India got employment in large stable multi national companies which were expanding. A small set of relatively safer jobs were created. A company in early phases of a technology trend has more jobs, but these are more volatile. So a section of people who would have the advantage of the safer jobs of multinational might not like more volumes of higher-uncertainty jobs getting created. We have to leave this Soviet style mentality behind.</w:t>
+      </w:r>
+    </w:p>
+    <w:p>
+      <w:pPr>
+        <w:pStyle w:val="TextBody"/>
+        <w:rPr>
+          <w:b w:val="false"/>
+          <w:b w:val="false"/>
+          <w:i w:val="false"/>
+          <w:i w:val="false"/>
+          <w:caps w:val="false"/>
+          <w:smallCaps w:val="false"/>
+        </w:rPr>
+      </w:pPr>
+      <w:r>
+        <w:rPr>
+          <w:b w:val="false"/>
+          <w:i w:val="false"/>
+          <w:caps w:val="false"/>
+          <w:smallCaps w:val="false"/>
+        </w:rPr>
+      </w:r>
+    </w:p>
+    <w:p>
+      <w:pPr>
+        <w:pStyle w:val="Heading3"/>
+        <w:numPr>
+          <w:ilvl w:val="2"/>
+          <w:numId w:val="5"/>
+        </w:numPr>
+        <w:rPr/>
+      </w:pPr>
+      <w:r>
+        <w:rPr/>
+        <w:t>My answer to “Why are huge Indian tech startups bleeding losses?”</w:t>
+      </w:r>
+    </w:p>
+    <w:p>
+      <w:pPr>
+        <w:pStyle w:val="TextBody"/>
+        <w:rPr/>
+      </w:pPr>
+      <w:r>
+        <w:rPr>
+          <w:b w:val="false"/>
+          <w:i w:val="false"/>
+          <w:caps w:val="false"/>
+          <w:smallCaps w:val="false"/>
+        </w:rPr>
+        <w:t xml:space="preserve">Originally Answered Here: </w:t>
+      </w:r>
+      <w:r>
+        <w:rPr>
+          <w:rStyle w:val="InternetLink"/>
+          <w:b w:val="false"/>
+          <w:i w:val="false"/>
+          <w:caps w:val="false"/>
+          <w:smallCaps w:val="false"/>
+        </w:rPr>
+        <w:t>https://qr.ae/TleOX5</w:t>
+      </w:r>
+    </w:p>
+    <w:p>
+      <w:pPr>
+        <w:pStyle w:val="TextBody"/>
+        <w:rPr>
+          <w:b/>
+          <w:b/>
+          <w:i/>
+          <w:i/>
+        </w:rPr>
+      </w:pPr>
+      <w:r>
+        <w:rPr>
+          <w:b w:val="false"/>
+          <w:i w:val="false"/>
+          <w:caps w:val="false"/>
+          <w:smallCaps w:val="false"/>
+        </w:rPr>
+        <w:t>Because they are not meant to make profits in their initial days.</w:t>
+      </w:r>
+    </w:p>
+    <w:p>
+      <w:pPr>
+        <w:pStyle w:val="TextBody"/>
+        <w:rPr>
+          <w:b w:val="false"/>
+          <w:b w:val="false"/>
+          <w:i w:val="false"/>
+          <w:i w:val="false"/>
+          <w:caps w:val="false"/>
+          <w:smallCaps w:val="false"/>
+        </w:rPr>
+      </w:pPr>
+      <w:r>
+        <w:rPr>
+          <w:b w:val="false"/>
+          <w:i w:val="false"/>
+          <w:caps w:val="false"/>
+          <w:smallCaps w:val="false"/>
+        </w:rPr>
+        <w:t>Indian media (and self anointed experts most people listen to) is quite old fashioned about running a company and still tries to put everything in perspective of the 1990s, the world has moved beyond that to what I now call the “Amazon model”. Other companies which have similar approaches are FaceBook, Uber, Turo, AirBnB, (Indian startups which you are probably talking about in question -&gt; ) Oyo, Swiggy, Zomato and so on. “Smart” answers like “they are not innovative enough” I see here have to understand some of the world’s largest companies have been formed with this strategy. All these startups (not all startups btw, many have different routes to growth) are following is a well formed strategy successful companies have used. Investors have put their money for exactly the same purpose in these companies : burn and grow big.</w:t>
+      </w:r>
+    </w:p>
+    <w:p>
+      <w:pPr>
+        <w:pStyle w:val="TextBody"/>
+        <w:rPr>
+          <w:b w:val="false"/>
+          <w:b w:val="false"/>
+          <w:i w:val="false"/>
+          <w:i w:val="false"/>
+          <w:caps w:val="false"/>
+          <w:smallCaps w:val="false"/>
+        </w:rPr>
+      </w:pPr>
+      <w:r>
+        <w:rPr>
+          <w:b w:val="false"/>
+          <w:i w:val="false"/>
+          <w:caps w:val="false"/>
+          <w:smallCaps w:val="false"/>
+        </w:rPr>
+        <w:t>These companies will invest for a very long time to build a platform first, will come up with a large set of users and then this economy of scale helps them build many products and solutions they can monetize to invest again in growth, this is going to be a cycle till the company keeps growing fast in valuation.</w:t>
+      </w:r>
+    </w:p>
+    <w:p>
+      <w:pPr>
+        <w:pStyle w:val="TextBody"/>
+        <w:rPr>
+          <w:b w:val="false"/>
+          <w:b w:val="false"/>
+          <w:i w:val="false"/>
+          <w:i w:val="false"/>
+          <w:caps w:val="false"/>
+          <w:smallCaps w:val="false"/>
+        </w:rPr>
+      </w:pPr>
+      <w:r>
+        <w:rPr>
+          <w:b w:val="false"/>
+          <w:i w:val="false"/>
+          <w:caps w:val="false"/>
+          <w:smallCaps w:val="false"/>
+        </w:rPr>
+        <w:t>So for example, Amazon was building e-commerce, then build a scalable could service to scale it up and then built AWS which they now monetize. Similarly Ola build a ride hailing service, then built a wallet to pay for that service, then will use that wallet to get into fintech and so on do forth.</w:t>
+      </w:r>
+    </w:p>
+    <w:p>
+      <w:pPr>
+        <w:pStyle w:val="TextBody"/>
+        <w:rPr>
+          <w:b w:val="false"/>
+          <w:b w:val="false"/>
+          <w:i w:val="false"/>
+          <w:i w:val="false"/>
+          <w:caps w:val="false"/>
+          <w:smallCaps w:val="false"/>
+        </w:rPr>
+      </w:pPr>
+      <w:r>
+        <w:rPr>
+          <w:b w:val="false"/>
+          <w:i w:val="false"/>
+          <w:caps w:val="false"/>
+          <w:smallCaps w:val="false"/>
+        </w:rPr>
+        <w:t>You have to understand that investors have not put money into these companies for dividends on profit but growth in valuation of their equity and they are actually all growing rich by burning the money. They are doing exactly what their investors have put their money in for. This is not a sign of weakness or being unstable.</w:t>
+      </w:r>
+    </w:p>
+    <w:p>
+      <w:pPr>
+        <w:pStyle w:val="TextBody"/>
+        <w:rPr/>
+      </w:pPr>
+      <w:r>
+        <w:rPr>
+          <w:b w:val="false"/>
+          <w:i w:val="false"/>
+          <w:caps w:val="false"/>
+          <w:smallCaps w:val="false"/>
+        </w:rPr>
+        <w:t>If you are working at such a startup company where they show consistent losses and you are not sure how to differentiate between whether its a good company or not , find out information about “How fast is the valuation of company growing ?”. If the valuation is growing fast and well, the company is working as expected, there is no problem !</w:t>
       </w:r>
     </w:p>
     <w:p>
@@ -661,176 +834,225 @@
       </w:pPr>
       <w:r>
         <w:rPr/>
-        <w:t>My answer to “Why are huge Indian tech startups bleeding losses?”</w:t>
-      </w:r>
-    </w:p>
-    <w:p>
-      <w:pPr>
-        <w:pStyle w:val="TextBody"/>
-        <w:rPr/>
-      </w:pPr>
-      <w:r>
-        <w:rPr>
-          <w:b w:val="false"/>
-          <w:i w:val="false"/>
-          <w:caps w:val="false"/>
-          <w:smallCaps w:val="false"/>
-        </w:rPr>
-        <w:t xml:space="preserve">Originally Answered Here: </w:t>
+        <w:t>My answer to “Why do 90% of startups fail in India?”</w:t>
+      </w:r>
+    </w:p>
+    <w:p>
+      <w:pPr>
+        <w:pStyle w:val="TextBody"/>
+        <w:rPr/>
+      </w:pPr>
+      <w:r>
+        <w:rPr/>
+        <w:t xml:space="preserve">Originally Answered here: </w:t>
       </w:r>
       <w:r>
         <w:rPr>
           <w:rStyle w:val="InternetLink"/>
-          <w:b w:val="false"/>
-          <w:i w:val="false"/>
-          <w:caps w:val="false"/>
-          <w:smallCaps w:val="false"/>
-        </w:rPr>
-        <w:t>https://qr.ae/TleOX5</w:t>
-      </w:r>
-    </w:p>
-    <w:p>
-      <w:pPr>
-        <w:pStyle w:val="TextBody"/>
-        <w:rPr>
-          <w:b/>
-          <w:b/>
-          <w:i/>
-          <w:i/>
-        </w:rPr>
-      </w:pPr>
-      <w:r>
-        <w:rPr>
-          <w:b w:val="false"/>
-          <w:i w:val="false"/>
-          <w:caps w:val="false"/>
-          <w:smallCaps w:val="false"/>
-        </w:rPr>
-        <w:t>Because they are not meant to make profits in their initial days.</w:t>
-      </w:r>
-    </w:p>
-    <w:p>
-      <w:pPr>
-        <w:pStyle w:val="TextBody"/>
-        <w:rPr>
-          <w:b w:val="false"/>
-          <w:b w:val="false"/>
-          <w:i w:val="false"/>
-          <w:i w:val="false"/>
-          <w:caps w:val="false"/>
-          <w:smallCaps w:val="false"/>
-        </w:rPr>
-      </w:pPr>
-      <w:r>
-        <w:rPr>
-          <w:b w:val="false"/>
-          <w:i w:val="false"/>
-          <w:caps w:val="false"/>
-          <w:smallCaps w:val="false"/>
-        </w:rPr>
-        <w:t>Indian media (and self anointed experts most people listen to) is quite old fashioned about running a company and still tries to put everything in perspective of the 1990s, the world has moved beyond that to what I now call the “Amazon model”. Other companies which have similar approaches are FaceBook, Uber, Turo, AirBnB, (Indian startups which you are probably talking about in question -&gt; ) Oyo, Swiggy, Zomato and so on. “Smart” answers like “they are not innovative enough” I see here have to understand some of the world’s largest companies have been formed with this strategy. All these startups (not all startups btw, many have different routes to growth) are following is a well formed strategy successful companies have used. Investors have put their money for exactly the same purpose in these companies : burn and grow big.</w:t>
-      </w:r>
-    </w:p>
-    <w:p>
-      <w:pPr>
-        <w:pStyle w:val="TextBody"/>
-        <w:rPr>
-          <w:b w:val="false"/>
-          <w:b w:val="false"/>
-          <w:i w:val="false"/>
-          <w:i w:val="false"/>
-          <w:caps w:val="false"/>
-          <w:smallCaps w:val="false"/>
-        </w:rPr>
-      </w:pPr>
-      <w:r>
-        <w:rPr>
-          <w:b w:val="false"/>
-          <w:i w:val="false"/>
-          <w:caps w:val="false"/>
-          <w:smallCaps w:val="false"/>
-        </w:rPr>
-        <w:t>These companies will invest for a very long time to build a platform first, will come up with a large set of users and then this economy of scale helps them build many products and solutions they can monetize to invest again in growth, this is going to be a cycle till the company keeps growing fast in valuation.</w:t>
-      </w:r>
-    </w:p>
-    <w:p>
-      <w:pPr>
-        <w:pStyle w:val="TextBody"/>
-        <w:rPr>
-          <w:b w:val="false"/>
-          <w:b w:val="false"/>
-          <w:i w:val="false"/>
-          <w:i w:val="false"/>
-          <w:caps w:val="false"/>
-          <w:smallCaps w:val="false"/>
-        </w:rPr>
-      </w:pPr>
-      <w:r>
-        <w:rPr>
-          <w:b w:val="false"/>
-          <w:i w:val="false"/>
-          <w:caps w:val="false"/>
-          <w:smallCaps w:val="false"/>
-        </w:rPr>
-        <w:t>So for example, Amazon was building e-commerce, then build a scalable could service to scale it up and then built AWS which they now monetize. Similarly Ola build a ride hailing service, then built a wallet to pay for that service, then will use that wallet to get into fintech and so on do forth.</w:t>
-      </w:r>
-    </w:p>
-    <w:p>
-      <w:pPr>
-        <w:pStyle w:val="TextBody"/>
-        <w:rPr>
-          <w:b w:val="false"/>
-          <w:b w:val="false"/>
-          <w:i w:val="false"/>
-          <w:i w:val="false"/>
-          <w:caps w:val="false"/>
-          <w:smallCaps w:val="false"/>
-        </w:rPr>
-      </w:pPr>
-      <w:r>
-        <w:rPr>
-          <w:b w:val="false"/>
-          <w:i w:val="false"/>
-          <w:caps w:val="false"/>
-          <w:smallCaps w:val="false"/>
-        </w:rPr>
-        <w:t>You have to understand that investors have not put money into these companies for dividends on profit but growth in valuation of their equity and they are actually all growing rich by burning the money. They are doing exactly what their investors have put their money in for. This is not a sign of weakness or being unstable.</w:t>
-      </w:r>
-    </w:p>
-    <w:p>
-      <w:pPr>
-        <w:pStyle w:val="TextBody"/>
-        <w:rPr/>
-      </w:pPr>
-      <w:r>
-        <w:rPr>
-          <w:b w:val="false"/>
-          <w:i w:val="false"/>
-          <w:caps w:val="false"/>
-          <w:smallCaps w:val="false"/>
-        </w:rPr>
-        <w:t>If you are working at such a startup company where they show consistent losses and you are not sure how to differentiate between whether its a good company or not , find out information about “How fast is the valuation of company growing ?”. If the valuation is growing fast and well, the company is working as expected, there is no problem !</w:t>
-      </w:r>
-    </w:p>
-    <w:p>
-      <w:pPr>
-        <w:pStyle w:val="TextBody"/>
-        <w:rPr>
-          <w:b w:val="false"/>
-          <w:b w:val="false"/>
-          <w:i w:val="false"/>
-          <w:i w:val="false"/>
-          <w:caps w:val="false"/>
-          <w:smallCaps w:val="false"/>
-        </w:rPr>
-      </w:pPr>
-      <w:r>
-        <w:rPr>
-          <w:b w:val="false"/>
-          <w:i w:val="false"/>
-          <w:caps w:val="false"/>
-          <w:smallCaps w:val="false"/>
-        </w:rPr>
+        </w:rPr>
+        <w:t>https://qr.ae/TVQM9c</w:t>
+      </w:r>
+    </w:p>
+    <w:p>
+      <w:pPr>
+        <w:pStyle w:val="TextBody"/>
+        <w:rPr>
+          <w:b w:val="false"/>
+          <w:b w:val="false"/>
+          <w:i w:val="false"/>
+          <w:i w:val="false"/>
+          <w:caps w:val="false"/>
+          <w:smallCaps w:val="false"/>
+        </w:rPr>
+      </w:pPr>
+      <w:r>
+        <w:rPr>
+          <w:b w:val="false"/>
+          <w:i w:val="false"/>
+          <w:caps w:val="false"/>
+          <w:smallCaps w:val="false"/>
+        </w:rPr>
+        <w:t>90% startups fail EVERYWHERE. There is nothing special (or worse) about India in terms of startups.</w:t>
+      </w:r>
+    </w:p>
+    <w:p>
+      <w:pPr>
+        <w:pStyle w:val="TextBody"/>
+        <w:rPr>
+          <w:b w:val="false"/>
+          <w:b w:val="false"/>
+          <w:i w:val="false"/>
+          <w:i w:val="false"/>
+          <w:caps w:val="false"/>
+          <w:smallCaps w:val="false"/>
+        </w:rPr>
+      </w:pPr>
+      <w:r>
+        <w:rPr>
+          <w:b w:val="false"/>
+          <w:i w:val="false"/>
+          <w:caps w:val="false"/>
+          <w:smallCaps w:val="false"/>
+        </w:rPr>
+        <w:t>Startups fail because of following reasons most of time :</w:t>
+      </w:r>
+    </w:p>
+    <w:p>
+      <w:pPr>
+        <w:pStyle w:val="TextBody"/>
+        <w:numPr>
+          <w:ilvl w:val="0"/>
+          <w:numId w:val="16"/>
+        </w:numPr>
+        <w:tabs>
+          <w:tab w:val="clear" w:pos="709"/>
+          <w:tab w:val="left" w:pos="0" w:leader="none"/>
+        </w:tabs>
+        <w:spacing w:before="0" w:after="0"/>
+        <w:ind w:left="707" w:hanging="283"/>
+        <w:rPr>
+          <w:b w:val="false"/>
+          <w:b w:val="false"/>
+          <w:i w:val="false"/>
+          <w:i w:val="false"/>
+          <w:caps w:val="false"/>
+          <w:smallCaps w:val="false"/>
+        </w:rPr>
+      </w:pPr>
+      <w:r>
+        <w:rPr>
+          <w:b w:val="false"/>
+          <w:i w:val="false"/>
+          <w:caps w:val="false"/>
+          <w:smallCaps w:val="false"/>
+        </w:rPr>
+        <w:t>Working on a business idea which founders cannot convince others about (investors to invest in idea/ customers to buy a product/ users to use a product).</w:t>
+      </w:r>
+    </w:p>
+    <w:p>
+      <w:pPr>
+        <w:pStyle w:val="TextBody"/>
+        <w:numPr>
+          <w:ilvl w:val="0"/>
+          <w:numId w:val="16"/>
+        </w:numPr>
+        <w:tabs>
+          <w:tab w:val="clear" w:pos="709"/>
+          <w:tab w:val="left" w:pos="0" w:leader="none"/>
+        </w:tabs>
+        <w:spacing w:before="0" w:after="0"/>
+        <w:ind w:left="707" w:hanging="283"/>
+        <w:rPr>
+          <w:b w:val="false"/>
+          <w:b w:val="false"/>
+          <w:i w:val="false"/>
+          <w:i w:val="false"/>
+          <w:caps w:val="false"/>
+          <w:smallCaps w:val="false"/>
+        </w:rPr>
+      </w:pPr>
+      <w:r>
+        <w:rPr>
+          <w:b w:val="false"/>
+          <w:i w:val="false"/>
+          <w:caps w:val="false"/>
+          <w:smallCaps w:val="false"/>
+        </w:rPr>
+        <w:t>Start scaling and spending before Product Market Fit.</w:t>
+      </w:r>
+    </w:p>
+    <w:p>
+      <w:pPr>
+        <w:pStyle w:val="TextBody"/>
+        <w:numPr>
+          <w:ilvl w:val="0"/>
+          <w:numId w:val="16"/>
+        </w:numPr>
+        <w:tabs>
+          <w:tab w:val="clear" w:pos="709"/>
+          <w:tab w:val="left" w:pos="0" w:leader="none"/>
+        </w:tabs>
+        <w:spacing w:before="0" w:after="0"/>
+        <w:ind w:left="707" w:hanging="283"/>
+        <w:rPr>
+          <w:b w:val="false"/>
+          <w:b w:val="false"/>
+          <w:i w:val="false"/>
+          <w:i w:val="false"/>
+          <w:caps w:val="false"/>
+          <w:smallCaps w:val="false"/>
+        </w:rPr>
+      </w:pPr>
+      <w:r>
+        <w:rPr>
+          <w:b w:val="false"/>
+          <w:i w:val="false"/>
+          <w:caps w:val="false"/>
+          <w:smallCaps w:val="false"/>
+        </w:rPr>
+        <w:t>Disagreements between founders.</w:t>
+      </w:r>
+    </w:p>
+    <w:p>
+      <w:pPr>
+        <w:pStyle w:val="TextBody"/>
+        <w:numPr>
+          <w:ilvl w:val="0"/>
+          <w:numId w:val="16"/>
+        </w:numPr>
+        <w:tabs>
+          <w:tab w:val="clear" w:pos="709"/>
+          <w:tab w:val="left" w:pos="0" w:leader="none"/>
+        </w:tabs>
+        <w:ind w:left="707" w:hanging="283"/>
+        <w:rPr>
+          <w:b w:val="false"/>
+          <w:b w:val="false"/>
+          <w:i w:val="false"/>
+          <w:i w:val="false"/>
+          <w:caps w:val="false"/>
+          <w:smallCaps w:val="false"/>
+        </w:rPr>
+      </w:pPr>
+      <w:r>
+        <w:rPr>
+          <w:b w:val="false"/>
+          <w:i w:val="false"/>
+          <w:caps w:val="false"/>
+          <w:smallCaps w:val="false"/>
+        </w:rPr>
+        <w:t>Not being to deliver what they promise.</w:t>
+      </w:r>
+    </w:p>
+    <w:p>
+      <w:pPr>
+        <w:pStyle w:val="TextBody"/>
+        <w:rPr>
+          <w:b w:val="false"/>
+          <w:b w:val="false"/>
+          <w:i w:val="false"/>
+          <w:i w:val="false"/>
+          <w:caps w:val="false"/>
+          <w:smallCaps w:val="false"/>
+        </w:rPr>
+      </w:pPr>
+      <w:r>
+        <w:rPr>
+          <w:b w:val="false"/>
+          <w:i w:val="false"/>
+          <w:caps w:val="false"/>
+          <w:smallCaps w:val="false"/>
+        </w:rPr>
+        <w:t>There can be many many possible reasons why startups fail, everything needs to go right for a startup to work.</w:t>
+      </w:r>
+    </w:p>
+    <w:p>
+      <w:pPr>
+        <w:pStyle w:val="TextBody"/>
+        <w:rPr/>
+      </w:pPr>
+      <w:r>
+        <w:rPr/>
       </w:r>
     </w:p>
     <w:p>
@@ -838,73 +1060,73 @@
         <w:pStyle w:val="Heading3"/>
         <w:numPr>
           <w:ilvl w:val="2"/>
-          <w:numId w:val="3"/>
+          <w:numId w:val="5"/>
         </w:numPr>
         <w:rPr/>
       </w:pPr>
       <w:r>
         <w:rPr/>
-        <w:t>My answer to “Why do 90% of startups fail in India?”</w:t>
-      </w:r>
-    </w:p>
-    <w:p>
-      <w:pPr>
-        <w:pStyle w:val="TextBody"/>
-        <w:rPr/>
-      </w:pPr>
-      <w:r>
-        <w:rPr/>
-        <w:t xml:space="preserve">Originally Answered here: </w:t>
+        <w:t>My answer to “Can a startup become successful by outsourcing 100% of its employees?”</w:t>
+      </w:r>
+    </w:p>
+    <w:p>
+      <w:pPr>
+        <w:pStyle w:val="TextBody"/>
+        <w:rPr/>
+      </w:pPr>
+      <w:r>
+        <w:rPr/>
+        <w:t xml:space="preserve">Originally answered here: </w:t>
       </w:r>
       <w:r>
         <w:rPr>
           <w:rStyle w:val="InternetLink"/>
         </w:rPr>
-        <w:t>https://qr.ae/TVQM9c</w:t>
-      </w:r>
-    </w:p>
-    <w:p>
-      <w:pPr>
-        <w:pStyle w:val="TextBody"/>
-        <w:rPr>
-          <w:b w:val="false"/>
-          <w:b w:val="false"/>
-          <w:i w:val="false"/>
-          <w:i w:val="false"/>
-          <w:caps w:val="false"/>
-          <w:smallCaps w:val="false"/>
-        </w:rPr>
-      </w:pPr>
-      <w:r>
-        <w:rPr>
-          <w:b w:val="false"/>
-          <w:i w:val="false"/>
-          <w:caps w:val="false"/>
-          <w:smallCaps w:val="false"/>
-        </w:rPr>
-        <w:t>90% startups fail EVERYWHERE. There is nothing special (or worse) about India in terms of startups.</w:t>
-      </w:r>
-    </w:p>
-    <w:p>
-      <w:pPr>
-        <w:pStyle w:val="TextBody"/>
-        <w:rPr>
-          <w:b w:val="false"/>
-          <w:b w:val="false"/>
-          <w:i w:val="false"/>
-          <w:i w:val="false"/>
-          <w:caps w:val="false"/>
-          <w:smallCaps w:val="false"/>
-        </w:rPr>
-      </w:pPr>
-      <w:r>
-        <w:rPr>
-          <w:b w:val="false"/>
-          <w:i w:val="false"/>
-          <w:caps w:val="false"/>
-          <w:smallCaps w:val="false"/>
-        </w:rPr>
-        <w:t>Startups fail because of following reasons most of time :</w:t>
+        <w:t>https://qr.ae/Tlev1W</w:t>
+      </w:r>
+    </w:p>
+    <w:p>
+      <w:pPr>
+        <w:pStyle w:val="TextBody"/>
+        <w:rPr>
+          <w:b w:val="false"/>
+          <w:b w:val="false"/>
+          <w:i w:val="false"/>
+          <w:i w:val="false"/>
+          <w:caps w:val="false"/>
+          <w:smallCaps w:val="false"/>
+        </w:rPr>
+      </w:pPr>
+      <w:r>
+        <w:rPr>
+          <w:b w:val="false"/>
+          <w:i w:val="false"/>
+          <w:caps w:val="false"/>
+          <w:smallCaps w:val="false"/>
+        </w:rPr>
+        <w:t>Apart from giving out very small non-repetition tasks, I personally don’t think a startup should outsource.</w:t>
+      </w:r>
+    </w:p>
+    <w:p>
+      <w:pPr>
+        <w:pStyle w:val="TextBody"/>
+        <w:rPr>
+          <w:b w:val="false"/>
+          <w:b w:val="false"/>
+          <w:i w:val="false"/>
+          <w:i w:val="false"/>
+          <w:caps w:val="false"/>
+          <w:smallCaps w:val="false"/>
+        </w:rPr>
+      </w:pPr>
+      <w:r>
+        <w:rPr>
+          <w:b w:val="false"/>
+          <w:i w:val="false"/>
+          <w:caps w:val="false"/>
+          <w:smallCaps w:val="false"/>
+        </w:rPr>
+        <w:t>Possible things you can outsource (with good IP agreements) :</w:t>
       </w:r>
     </w:p>
     <w:p>
@@ -912,7 +1134,7 @@
         <w:pStyle w:val="TextBody"/>
         <w:numPr>
           <w:ilvl w:val="0"/>
-          <w:numId w:val="15"/>
+          <w:numId w:val="18"/>
         </w:numPr>
         <w:tabs>
           <w:tab w:val="clear" w:pos="709"/>
@@ -936,7 +1158,7 @@
           <w:caps w:val="false"/>
           <w:smallCaps w:val="false"/>
         </w:rPr>
-        <w:t>Working on a business idea which founders cannot convince others about (investors to invest in idea/ customers to buy a product/ users to use a product).</w:t>
+        <w:t>Designing websites and logo.</w:t>
       </w:r>
     </w:p>
     <w:p>
@@ -944,7 +1166,7 @@
         <w:pStyle w:val="TextBody"/>
         <w:numPr>
           <w:ilvl w:val="0"/>
-          <w:numId w:val="15"/>
+          <w:numId w:val="18"/>
         </w:numPr>
         <w:tabs>
           <w:tab w:val="clear" w:pos="709"/>
@@ -968,7 +1190,7 @@
           <w:caps w:val="false"/>
           <w:smallCaps w:val="false"/>
         </w:rPr>
-        <w:t>Start scaling and spending before Product Market Fit.</w:t>
+        <w:t>Writing one time programming modules like say one specific task for one specific client which your product team won’t have to work on.</w:t>
       </w:r>
     </w:p>
     <w:p>
@@ -976,7 +1198,7 @@
         <w:pStyle w:val="TextBody"/>
         <w:numPr>
           <w:ilvl w:val="0"/>
-          <w:numId w:val="15"/>
+          <w:numId w:val="18"/>
         </w:numPr>
         <w:tabs>
           <w:tab w:val="clear" w:pos="709"/>
@@ -1000,7 +1222,7 @@
           <w:caps w:val="false"/>
           <w:smallCaps w:val="false"/>
         </w:rPr>
-        <w:t>Disagreements between founders.</w:t>
+        <w:t>Headhunting for specific profiles, organizing hackathons etc. Things that you know require lot of work for very short periods of time and then get done. Headhunting I am yet not 100% sure, in the long run, your inhouse HR team needs to build capability to find the type of people you need and essentially you are not letting that capability build.</w:t>
       </w:r>
     </w:p>
     <w:p>
@@ -1008,12 +1230,13 @@
         <w:pStyle w:val="TextBody"/>
         <w:numPr>
           <w:ilvl w:val="0"/>
-          <w:numId w:val="15"/>
+          <w:numId w:val="18"/>
         </w:numPr>
         <w:tabs>
           <w:tab w:val="clear" w:pos="709"/>
           <w:tab w:val="left" w:pos="0" w:leader="none"/>
         </w:tabs>
+        <w:spacing w:before="0" w:after="0"/>
         <w:ind w:left="707" w:hanging="283"/>
         <w:rPr>
           <w:b w:val="false"/>
@@ -1031,38 +1254,248 @@
           <w:caps w:val="false"/>
           <w:smallCaps w:val="false"/>
         </w:rPr>
-        <w:t>Not being to deliver what they promise.</w:t>
-      </w:r>
-    </w:p>
-    <w:p>
-      <w:pPr>
-        <w:pStyle w:val="TextBody"/>
-        <w:rPr>
-          <w:b w:val="false"/>
-          <w:b w:val="false"/>
-          <w:i w:val="false"/>
-          <w:i w:val="false"/>
-          <w:caps w:val="false"/>
-          <w:smallCaps w:val="false"/>
-        </w:rPr>
-      </w:pPr>
-      <w:r>
-        <w:rPr>
-          <w:b w:val="false"/>
-          <w:i w:val="false"/>
-          <w:caps w:val="false"/>
-          <w:smallCaps w:val="false"/>
-        </w:rPr>
-        <w:t>There can be many many possible reasons why startups fail, everything needs to go right for a startup to work.</w:t>
-      </w:r>
-    </w:p>
-    <w:p>
-      <w:pPr>
-        <w:pStyle w:val="TextBody"/>
-        <w:rPr/>
-      </w:pPr>
-      <w:r>
-        <w:rPr/>
+        <w:t>Office maintenance, accounts, lawyers etc. These things will not build company competencies if done in-house and are costlier in-house too.</w:t>
+      </w:r>
+    </w:p>
+    <w:p>
+      <w:pPr>
+        <w:pStyle w:val="TextBody"/>
+        <w:numPr>
+          <w:ilvl w:val="0"/>
+          <w:numId w:val="18"/>
+        </w:numPr>
+        <w:tabs>
+          <w:tab w:val="clear" w:pos="709"/>
+          <w:tab w:val="left" w:pos="0" w:leader="none"/>
+        </w:tabs>
+        <w:spacing w:before="0" w:after="0"/>
+        <w:ind w:left="707" w:hanging="283"/>
+        <w:rPr>
+          <w:b w:val="false"/>
+          <w:b w:val="false"/>
+          <w:i w:val="false"/>
+          <w:i w:val="false"/>
+          <w:caps w:val="false"/>
+          <w:smallCaps w:val="false"/>
+        </w:rPr>
+      </w:pPr>
+      <w:r>
+        <w:rPr>
+          <w:b w:val="false"/>
+          <w:i w:val="false"/>
+          <w:caps w:val="false"/>
+          <w:smallCaps w:val="false"/>
+        </w:rPr>
+        <w:t>Some content writing can be outsourced but this is a tricky one as someone from outside your company who can write an article which is good from point of view of your company is hard to find.</w:t>
+      </w:r>
+    </w:p>
+    <w:p>
+      <w:pPr>
+        <w:pStyle w:val="TextBody"/>
+        <w:numPr>
+          <w:ilvl w:val="0"/>
+          <w:numId w:val="18"/>
+        </w:numPr>
+        <w:tabs>
+          <w:tab w:val="clear" w:pos="709"/>
+          <w:tab w:val="left" w:pos="0" w:leader="none"/>
+        </w:tabs>
+        <w:spacing w:before="0" w:after="0"/>
+        <w:ind w:left="707" w:hanging="283"/>
+        <w:rPr>
+          <w:b w:val="false"/>
+          <w:b w:val="false"/>
+          <w:i w:val="false"/>
+          <w:i w:val="false"/>
+          <w:caps w:val="false"/>
+          <w:smallCaps w:val="false"/>
+        </w:rPr>
+      </w:pPr>
+      <w:r>
+        <w:rPr>
+          <w:b w:val="false"/>
+          <w:i w:val="false"/>
+          <w:caps w:val="false"/>
+          <w:smallCaps w:val="false"/>
+        </w:rPr>
+        <w:t>Lead Generation might be outsourced after you have a very good idea of your customer.</w:t>
+      </w:r>
+    </w:p>
+    <w:p>
+      <w:pPr>
+        <w:pStyle w:val="TextBody"/>
+        <w:numPr>
+          <w:ilvl w:val="0"/>
+          <w:numId w:val="18"/>
+        </w:numPr>
+        <w:tabs>
+          <w:tab w:val="clear" w:pos="709"/>
+          <w:tab w:val="left" w:pos="0" w:leader="none"/>
+        </w:tabs>
+        <w:ind w:left="707" w:hanging="283"/>
+        <w:rPr>
+          <w:b w:val="false"/>
+          <w:b w:val="false"/>
+          <w:i w:val="false"/>
+          <w:i w:val="false"/>
+          <w:caps w:val="false"/>
+          <w:smallCaps w:val="false"/>
+        </w:rPr>
+      </w:pPr>
+      <w:r>
+        <w:rPr>
+          <w:b w:val="false"/>
+          <w:i w:val="false"/>
+          <w:caps w:val="false"/>
+          <w:smallCaps w:val="false"/>
+        </w:rPr>
+        <w:t>Anything can be outsourced early in startup by the time you are building a in-house team for the purpose, but as founders , its one’s responsibility to get the team in place as fast as possible for any task apart from ones listed in 1–6. The outsourcing companies that drop you regular mails do so because they assume you are a very young startup (or a service company where price cutting is a goal). Points 1–6 are often needed at a very early stage of a startup as well, but can extend too.</w:t>
+      </w:r>
+    </w:p>
+    <w:p>
+      <w:pPr>
+        <w:pStyle w:val="TextBody"/>
+        <w:rPr>
+          <w:b w:val="false"/>
+          <w:b w:val="false"/>
+          <w:i w:val="false"/>
+          <w:i w:val="false"/>
+          <w:caps w:val="false"/>
+          <w:smallCaps w:val="false"/>
+        </w:rPr>
+      </w:pPr>
+      <w:r>
+        <w:rPr>
+          <w:b w:val="false"/>
+          <w:i w:val="false"/>
+          <w:caps w:val="false"/>
+          <w:smallCaps w:val="false"/>
+        </w:rPr>
+        <w:t>What you should never outsource:</w:t>
+      </w:r>
+    </w:p>
+    <w:p>
+      <w:pPr>
+        <w:pStyle w:val="TextBody"/>
+        <w:numPr>
+          <w:ilvl w:val="0"/>
+          <w:numId w:val="19"/>
+        </w:numPr>
+        <w:tabs>
+          <w:tab w:val="clear" w:pos="709"/>
+          <w:tab w:val="left" w:pos="0" w:leader="none"/>
+        </w:tabs>
+        <w:spacing w:before="0" w:after="0"/>
+        <w:ind w:left="707" w:hanging="283"/>
+        <w:rPr>
+          <w:b w:val="false"/>
+          <w:b w:val="false"/>
+          <w:i w:val="false"/>
+          <w:i w:val="false"/>
+          <w:caps w:val="false"/>
+          <w:smallCaps w:val="false"/>
+        </w:rPr>
+      </w:pPr>
+      <w:r>
+        <w:rPr>
+          <w:b w:val="false"/>
+          <w:i w:val="false"/>
+          <w:caps w:val="false"/>
+          <w:smallCaps w:val="false"/>
+        </w:rPr>
+        <w:t>Technology: Technology is your moat, if you outsource that, what competency does your team have.</w:t>
+      </w:r>
+    </w:p>
+    <w:p>
+      <w:pPr>
+        <w:pStyle w:val="TextBody"/>
+        <w:numPr>
+          <w:ilvl w:val="0"/>
+          <w:numId w:val="19"/>
+        </w:numPr>
+        <w:tabs>
+          <w:tab w:val="clear" w:pos="709"/>
+          <w:tab w:val="left" w:pos="0" w:leader="none"/>
+        </w:tabs>
+        <w:spacing w:before="0" w:after="0"/>
+        <w:ind w:left="707" w:hanging="283"/>
+        <w:rPr>
+          <w:b w:val="false"/>
+          <w:b w:val="false"/>
+          <w:i w:val="false"/>
+          <w:i w:val="false"/>
+          <w:caps w:val="false"/>
+          <w:smallCaps w:val="false"/>
+        </w:rPr>
+      </w:pPr>
+      <w:r>
+        <w:rPr>
+          <w:b w:val="false"/>
+          <w:i w:val="false"/>
+          <w:caps w:val="false"/>
+          <w:smallCaps w:val="false"/>
+        </w:rPr>
+        <w:t>Digital Marketing : If you are B2B SaaS, you need to come up with your own digital media marketing strategy to beat or equal asymmetrically large opponents. If you outsource this, how would cookie cutter templates help you equal large and established brands who apply cookie cutter templates too.</w:t>
+      </w:r>
+    </w:p>
+    <w:p>
+      <w:pPr>
+        <w:pStyle w:val="TextBody"/>
+        <w:numPr>
+          <w:ilvl w:val="0"/>
+          <w:numId w:val="19"/>
+        </w:numPr>
+        <w:tabs>
+          <w:tab w:val="clear" w:pos="709"/>
+          <w:tab w:val="left" w:pos="0" w:leader="none"/>
+        </w:tabs>
+        <w:ind w:left="707" w:hanging="283"/>
+        <w:rPr/>
+      </w:pPr>
+      <w:r>
+        <w:rPr>
+          <w:b w:val="false"/>
+          <w:i w:val="false"/>
+          <w:caps w:val="false"/>
+          <w:smallCaps w:val="false"/>
+        </w:rPr>
+        <w:t>Product Design and Management : Same reason as 1.</w:t>
+      </w:r>
+    </w:p>
+    <w:p>
+      <w:pPr>
+        <w:pStyle w:val="TextBody"/>
+        <w:rPr/>
+      </w:pPr>
+      <w:r>
+        <w:rPr>
+          <w:b w:val="false"/>
+          <w:i w:val="false"/>
+          <w:caps w:val="false"/>
+          <w:smallCaps w:val="false"/>
+        </w:rPr>
+        <w:t>I will add to list as I come up with more ideas. HTH.</w:t>
+      </w:r>
+    </w:p>
+    <w:p>
+      <w:pPr>
+        <w:pStyle w:val="TextBody"/>
+        <w:rPr>
+          <w:b w:val="false"/>
+          <w:b w:val="false"/>
+          <w:i w:val="false"/>
+          <w:i w:val="false"/>
+          <w:caps w:val="false"/>
+          <w:smallCaps w:val="false"/>
+        </w:rPr>
+      </w:pPr>
+      <w:r>
+        <w:rPr>
+          <w:b w:val="false"/>
+          <w:i w:val="false"/>
+          <w:caps w:val="false"/>
+          <w:smallCaps w:val="false"/>
+        </w:rPr>
       </w:r>
     </w:p>
     <w:p>
@@ -1071,449 +1504,6 @@
         <w:numPr>
           <w:ilvl w:val="2"/>
           <w:numId w:val="4"/>
-        </w:numPr>
-        <w:rPr/>
-      </w:pPr>
-      <w:r>
-        <w:rPr/>
-        <w:t>My answer to “Can a startup become successful by outsourcing 100% of its employees?”</w:t>
-      </w:r>
-    </w:p>
-    <w:p>
-      <w:pPr>
-        <w:pStyle w:val="TextBody"/>
-        <w:rPr/>
-      </w:pPr>
-      <w:r>
-        <w:rPr/>
-        <w:t xml:space="preserve">Originally answered here: </w:t>
-      </w:r>
-      <w:r>
-        <w:rPr>
-          <w:rStyle w:val="InternetLink"/>
-        </w:rPr>
-        <w:t>https://qr.ae/Tlev1W</w:t>
-      </w:r>
-    </w:p>
-    <w:p>
-      <w:pPr>
-        <w:pStyle w:val="TextBody"/>
-        <w:rPr>
-          <w:b w:val="false"/>
-          <w:b w:val="false"/>
-          <w:i w:val="false"/>
-          <w:i w:val="false"/>
-          <w:caps w:val="false"/>
-          <w:smallCaps w:val="false"/>
-        </w:rPr>
-      </w:pPr>
-      <w:r>
-        <w:rPr>
-          <w:b w:val="false"/>
-          <w:i w:val="false"/>
-          <w:caps w:val="false"/>
-          <w:smallCaps w:val="false"/>
-        </w:rPr>
-        <w:t>Apart from giving out very small non-repetition tasks, I personally don’t think a startup should outsource.</w:t>
-      </w:r>
-    </w:p>
-    <w:p>
-      <w:pPr>
-        <w:pStyle w:val="TextBody"/>
-        <w:rPr>
-          <w:b w:val="false"/>
-          <w:b w:val="false"/>
-          <w:i w:val="false"/>
-          <w:i w:val="false"/>
-          <w:caps w:val="false"/>
-          <w:smallCaps w:val="false"/>
-        </w:rPr>
-      </w:pPr>
-      <w:r>
-        <w:rPr>
-          <w:b w:val="false"/>
-          <w:i w:val="false"/>
-          <w:caps w:val="false"/>
-          <w:smallCaps w:val="false"/>
-        </w:rPr>
-        <w:t>Possible things you can outsource (with good IP agreements) :</w:t>
-      </w:r>
-    </w:p>
-    <w:p>
-      <w:pPr>
-        <w:pStyle w:val="TextBody"/>
-        <w:numPr>
-          <w:ilvl w:val="0"/>
-          <w:numId w:val="17"/>
-        </w:numPr>
-        <w:tabs>
-          <w:tab w:val="clear" w:pos="709"/>
-          <w:tab w:val="left" w:pos="0" w:leader="none"/>
-        </w:tabs>
-        <w:spacing w:before="0" w:after="0"/>
-        <w:ind w:left="707" w:hanging="283"/>
-        <w:rPr>
-          <w:b w:val="false"/>
-          <w:b w:val="false"/>
-          <w:i w:val="false"/>
-          <w:i w:val="false"/>
-          <w:caps w:val="false"/>
-          <w:smallCaps w:val="false"/>
-        </w:rPr>
-      </w:pPr>
-      <w:r>
-        <w:rPr>
-          <w:b w:val="false"/>
-          <w:i w:val="false"/>
-          <w:caps w:val="false"/>
-          <w:smallCaps w:val="false"/>
-        </w:rPr>
-        <w:t>Designing websites and logo.</w:t>
-      </w:r>
-    </w:p>
-    <w:p>
-      <w:pPr>
-        <w:pStyle w:val="TextBody"/>
-        <w:numPr>
-          <w:ilvl w:val="0"/>
-          <w:numId w:val="17"/>
-        </w:numPr>
-        <w:tabs>
-          <w:tab w:val="clear" w:pos="709"/>
-          <w:tab w:val="left" w:pos="0" w:leader="none"/>
-        </w:tabs>
-        <w:spacing w:before="0" w:after="0"/>
-        <w:ind w:left="707" w:hanging="283"/>
-        <w:rPr>
-          <w:b w:val="false"/>
-          <w:b w:val="false"/>
-          <w:i w:val="false"/>
-          <w:i w:val="false"/>
-          <w:caps w:val="false"/>
-          <w:smallCaps w:val="false"/>
-        </w:rPr>
-      </w:pPr>
-      <w:r>
-        <w:rPr>
-          <w:b w:val="false"/>
-          <w:i w:val="false"/>
-          <w:caps w:val="false"/>
-          <w:smallCaps w:val="false"/>
-        </w:rPr>
-        <w:t>Writing one time programming modules like say one specific task for one specific client which your product team won’t have to work on.</w:t>
-      </w:r>
-    </w:p>
-    <w:p>
-      <w:pPr>
-        <w:pStyle w:val="TextBody"/>
-        <w:numPr>
-          <w:ilvl w:val="0"/>
-          <w:numId w:val="17"/>
-        </w:numPr>
-        <w:tabs>
-          <w:tab w:val="clear" w:pos="709"/>
-          <w:tab w:val="left" w:pos="0" w:leader="none"/>
-        </w:tabs>
-        <w:spacing w:before="0" w:after="0"/>
-        <w:ind w:left="707" w:hanging="283"/>
-        <w:rPr>
-          <w:b w:val="false"/>
-          <w:b w:val="false"/>
-          <w:i w:val="false"/>
-          <w:i w:val="false"/>
-          <w:caps w:val="false"/>
-          <w:smallCaps w:val="false"/>
-        </w:rPr>
-      </w:pPr>
-      <w:r>
-        <w:rPr>
-          <w:b w:val="false"/>
-          <w:i w:val="false"/>
-          <w:caps w:val="false"/>
-          <w:smallCaps w:val="false"/>
-        </w:rPr>
-        <w:t>Headhunting for specific profiles, organizing hackathons etc. Things that you know require lot of work for very short periods of time and then get done. Headhunting I am yet not 100% sure, in the long run, your inhouse HR team needs to build capability to find the type of people you need and essentially you are not letting that capability build.</w:t>
-      </w:r>
-    </w:p>
-    <w:p>
-      <w:pPr>
-        <w:pStyle w:val="TextBody"/>
-        <w:numPr>
-          <w:ilvl w:val="0"/>
-          <w:numId w:val="17"/>
-        </w:numPr>
-        <w:tabs>
-          <w:tab w:val="clear" w:pos="709"/>
-          <w:tab w:val="left" w:pos="0" w:leader="none"/>
-        </w:tabs>
-        <w:spacing w:before="0" w:after="0"/>
-        <w:ind w:left="707" w:hanging="283"/>
-        <w:rPr>
-          <w:b w:val="false"/>
-          <w:b w:val="false"/>
-          <w:i w:val="false"/>
-          <w:i w:val="false"/>
-          <w:caps w:val="false"/>
-          <w:smallCaps w:val="false"/>
-        </w:rPr>
-      </w:pPr>
-      <w:r>
-        <w:rPr>
-          <w:b w:val="false"/>
-          <w:i w:val="false"/>
-          <w:caps w:val="false"/>
-          <w:smallCaps w:val="false"/>
-        </w:rPr>
-        <w:t>Office maintenance, accounts, lawyers etc. These things will not build company competencies if done in-house and are costlier in-house too.</w:t>
-      </w:r>
-    </w:p>
-    <w:p>
-      <w:pPr>
-        <w:pStyle w:val="TextBody"/>
-        <w:numPr>
-          <w:ilvl w:val="0"/>
-          <w:numId w:val="17"/>
-        </w:numPr>
-        <w:tabs>
-          <w:tab w:val="clear" w:pos="709"/>
-          <w:tab w:val="left" w:pos="0" w:leader="none"/>
-        </w:tabs>
-        <w:spacing w:before="0" w:after="0"/>
-        <w:ind w:left="707" w:hanging="283"/>
-        <w:rPr>
-          <w:b w:val="false"/>
-          <w:b w:val="false"/>
-          <w:i w:val="false"/>
-          <w:i w:val="false"/>
-          <w:caps w:val="false"/>
-          <w:smallCaps w:val="false"/>
-        </w:rPr>
-      </w:pPr>
-      <w:r>
-        <w:rPr>
-          <w:b w:val="false"/>
-          <w:i w:val="false"/>
-          <w:caps w:val="false"/>
-          <w:smallCaps w:val="false"/>
-        </w:rPr>
-        <w:t>Some content writing can be outsourced but this is a tricky one as someone from outside your company who can write an article which is good from point of view of your company is hard to find.</w:t>
-      </w:r>
-    </w:p>
-    <w:p>
-      <w:pPr>
-        <w:pStyle w:val="TextBody"/>
-        <w:numPr>
-          <w:ilvl w:val="0"/>
-          <w:numId w:val="17"/>
-        </w:numPr>
-        <w:tabs>
-          <w:tab w:val="clear" w:pos="709"/>
-          <w:tab w:val="left" w:pos="0" w:leader="none"/>
-        </w:tabs>
-        <w:spacing w:before="0" w:after="0"/>
-        <w:ind w:left="707" w:hanging="283"/>
-        <w:rPr>
-          <w:b w:val="false"/>
-          <w:b w:val="false"/>
-          <w:i w:val="false"/>
-          <w:i w:val="false"/>
-          <w:caps w:val="false"/>
-          <w:smallCaps w:val="false"/>
-        </w:rPr>
-      </w:pPr>
-      <w:r>
-        <w:rPr>
-          <w:b w:val="false"/>
-          <w:i w:val="false"/>
-          <w:caps w:val="false"/>
-          <w:smallCaps w:val="false"/>
-        </w:rPr>
-        <w:t>Lead Generation might be outsourced after you have a very good idea of your customer.</w:t>
-      </w:r>
-    </w:p>
-    <w:p>
-      <w:pPr>
-        <w:pStyle w:val="TextBody"/>
-        <w:numPr>
-          <w:ilvl w:val="0"/>
-          <w:numId w:val="17"/>
-        </w:numPr>
-        <w:tabs>
-          <w:tab w:val="clear" w:pos="709"/>
-          <w:tab w:val="left" w:pos="0" w:leader="none"/>
-        </w:tabs>
-        <w:ind w:left="707" w:hanging="283"/>
-        <w:rPr>
-          <w:b w:val="false"/>
-          <w:b w:val="false"/>
-          <w:i w:val="false"/>
-          <w:i w:val="false"/>
-          <w:caps w:val="false"/>
-          <w:smallCaps w:val="false"/>
-        </w:rPr>
-      </w:pPr>
-      <w:r>
-        <w:rPr>
-          <w:b w:val="false"/>
-          <w:i w:val="false"/>
-          <w:caps w:val="false"/>
-          <w:smallCaps w:val="false"/>
-        </w:rPr>
-        <w:t>Anything can be outsourced early in startup by the time you are building a in-house team for the purpose, but as founders , its one’s responsibility to get the team in place as fast as possible for any task apart from ones listed in 1–6. The outsourcing companies that drop you regular mails do so because they assume you are a very young startup (or a service company where price cutting is a goal). Points 1–6 are often needed at a very early stage of a startup as well, but can extend too.</w:t>
-      </w:r>
-    </w:p>
-    <w:p>
-      <w:pPr>
-        <w:pStyle w:val="TextBody"/>
-        <w:rPr>
-          <w:b w:val="false"/>
-          <w:b w:val="false"/>
-          <w:i w:val="false"/>
-          <w:i w:val="false"/>
-          <w:caps w:val="false"/>
-          <w:smallCaps w:val="false"/>
-        </w:rPr>
-      </w:pPr>
-      <w:r>
-        <w:rPr>
-          <w:b w:val="false"/>
-          <w:i w:val="false"/>
-          <w:caps w:val="false"/>
-          <w:smallCaps w:val="false"/>
-        </w:rPr>
-        <w:t>What you should never outsource:</w:t>
-      </w:r>
-    </w:p>
-    <w:p>
-      <w:pPr>
-        <w:pStyle w:val="TextBody"/>
-        <w:numPr>
-          <w:ilvl w:val="0"/>
-          <w:numId w:val="18"/>
-        </w:numPr>
-        <w:tabs>
-          <w:tab w:val="clear" w:pos="709"/>
-          <w:tab w:val="left" w:pos="0" w:leader="none"/>
-        </w:tabs>
-        <w:spacing w:before="0" w:after="0"/>
-        <w:ind w:left="707" w:hanging="283"/>
-        <w:rPr>
-          <w:b w:val="false"/>
-          <w:b w:val="false"/>
-          <w:i w:val="false"/>
-          <w:i w:val="false"/>
-          <w:caps w:val="false"/>
-          <w:smallCaps w:val="false"/>
-        </w:rPr>
-      </w:pPr>
-      <w:r>
-        <w:rPr>
-          <w:b w:val="false"/>
-          <w:i w:val="false"/>
-          <w:caps w:val="false"/>
-          <w:smallCaps w:val="false"/>
-        </w:rPr>
-        <w:t>Technology: Technology is your moat, if you outsource that, what competency does your team have.</w:t>
-      </w:r>
-    </w:p>
-    <w:p>
-      <w:pPr>
-        <w:pStyle w:val="TextBody"/>
-        <w:numPr>
-          <w:ilvl w:val="0"/>
-          <w:numId w:val="18"/>
-        </w:numPr>
-        <w:tabs>
-          <w:tab w:val="clear" w:pos="709"/>
-          <w:tab w:val="left" w:pos="0" w:leader="none"/>
-        </w:tabs>
-        <w:spacing w:before="0" w:after="0"/>
-        <w:ind w:left="707" w:hanging="283"/>
-        <w:rPr>
-          <w:b w:val="false"/>
-          <w:b w:val="false"/>
-          <w:i w:val="false"/>
-          <w:i w:val="false"/>
-          <w:caps w:val="false"/>
-          <w:smallCaps w:val="false"/>
-        </w:rPr>
-      </w:pPr>
-      <w:r>
-        <w:rPr>
-          <w:b w:val="false"/>
-          <w:i w:val="false"/>
-          <w:caps w:val="false"/>
-          <w:smallCaps w:val="false"/>
-        </w:rPr>
-        <w:t>Digital Marketing : If you are B2B SaaS, you need to come up with your own digital media marketing strategy to beat or equal asymmetrically large opponents. If you outsource this, how would cookie cutter templates help you equal large and established brands who apply cookie cutter templates too.</w:t>
-      </w:r>
-    </w:p>
-    <w:p>
-      <w:pPr>
-        <w:pStyle w:val="TextBody"/>
-        <w:numPr>
-          <w:ilvl w:val="0"/>
-          <w:numId w:val="18"/>
-        </w:numPr>
-        <w:tabs>
-          <w:tab w:val="clear" w:pos="709"/>
-          <w:tab w:val="left" w:pos="0" w:leader="none"/>
-        </w:tabs>
-        <w:ind w:left="707" w:hanging="283"/>
-        <w:rPr/>
-      </w:pPr>
-      <w:r>
-        <w:rPr>
-          <w:b w:val="false"/>
-          <w:i w:val="false"/>
-          <w:caps w:val="false"/>
-          <w:smallCaps w:val="false"/>
-        </w:rPr>
-        <w:t>Product Design and Management : Same reason as 1.</w:t>
-      </w:r>
-    </w:p>
-    <w:p>
-      <w:pPr>
-        <w:pStyle w:val="TextBody"/>
-        <w:rPr/>
-      </w:pPr>
-      <w:r>
-        <w:rPr>
-          <w:b w:val="false"/>
-          <w:i w:val="false"/>
-          <w:caps w:val="false"/>
-          <w:smallCaps w:val="false"/>
-        </w:rPr>
-        <w:t>I will add to list as I come up with more ideas. HTH.</w:t>
-      </w:r>
-    </w:p>
-    <w:p>
-      <w:pPr>
-        <w:pStyle w:val="TextBody"/>
-        <w:rPr>
-          <w:b w:val="false"/>
-          <w:b w:val="false"/>
-          <w:i w:val="false"/>
-          <w:i w:val="false"/>
-          <w:caps w:val="false"/>
-          <w:smallCaps w:val="false"/>
-        </w:rPr>
-      </w:pPr>
-      <w:r>
-        <w:rPr>
-          <w:b w:val="false"/>
-          <w:i w:val="false"/>
-          <w:caps w:val="false"/>
-          <w:smallCaps w:val="false"/>
-        </w:rPr>
-      </w:r>
-    </w:p>
-    <w:p>
-      <w:pPr>
-        <w:pStyle w:val="Heading3"/>
-        <w:numPr>
-          <w:ilvl w:val="2"/>
-          <w:numId w:val="3"/>
         </w:numPr>
         <w:rPr/>
       </w:pPr>
@@ -1643,7 +1633,7 @@
         <w:pStyle w:val="TextBody"/>
         <w:numPr>
           <w:ilvl w:val="0"/>
-          <w:numId w:val="7"/>
+          <w:numId w:val="8"/>
         </w:numPr>
         <w:tabs>
           <w:tab w:val="clear" w:pos="709"/>
@@ -1688,7 +1678,7 @@
         <w:pStyle w:val="TextBody"/>
         <w:numPr>
           <w:ilvl w:val="0"/>
-          <w:numId w:val="7"/>
+          <w:numId w:val="8"/>
         </w:numPr>
         <w:tabs>
           <w:tab w:val="clear" w:pos="709"/>
@@ -1742,7 +1732,7 @@
         <w:pStyle w:val="TextBody"/>
         <w:numPr>
           <w:ilvl w:val="0"/>
-          <w:numId w:val="8"/>
+          <w:numId w:val="9"/>
         </w:numPr>
         <w:tabs>
           <w:tab w:val="clear" w:pos="709"/>
@@ -1776,7 +1766,7 @@
         <w:pStyle w:val="TextBody"/>
         <w:numPr>
           <w:ilvl w:val="0"/>
-          <w:numId w:val="9"/>
+          <w:numId w:val="10"/>
         </w:numPr>
         <w:tabs>
           <w:tab w:val="clear" w:pos="709"/>
@@ -1865,7 +1855,7 @@
         <w:pStyle w:val="TextBody"/>
         <w:numPr>
           <w:ilvl w:val="0"/>
-          <w:numId w:val="10"/>
+          <w:numId w:val="11"/>
         </w:numPr>
         <w:tabs>
           <w:tab w:val="clear" w:pos="709"/>
@@ -2007,7 +1997,7 @@
         <w:pStyle w:val="Heading3"/>
         <w:numPr>
           <w:ilvl w:val="2"/>
-          <w:numId w:val="4"/>
+          <w:numId w:val="5"/>
         </w:numPr>
         <w:rPr/>
       </w:pPr>
@@ -2094,7 +2084,7 @@
         <w:pStyle w:val="TextBody"/>
         <w:numPr>
           <w:ilvl w:val="0"/>
-          <w:numId w:val="16"/>
+          <w:numId w:val="17"/>
         </w:numPr>
         <w:tabs>
           <w:tab w:val="clear" w:pos="709"/>
@@ -2126,7 +2116,7 @@
         <w:pStyle w:val="TextBody"/>
         <w:numPr>
           <w:ilvl w:val="0"/>
-          <w:numId w:val="16"/>
+          <w:numId w:val="17"/>
         </w:numPr>
         <w:tabs>
           <w:tab w:val="clear" w:pos="709"/>
@@ -2158,7 +2148,7 @@
         <w:pStyle w:val="TextBody"/>
         <w:numPr>
           <w:ilvl w:val="0"/>
-          <w:numId w:val="16"/>
+          <w:numId w:val="17"/>
         </w:numPr>
         <w:tabs>
           <w:tab w:val="clear" w:pos="709"/>
@@ -2190,7 +2180,7 @@
         <w:pStyle w:val="TextBody"/>
         <w:numPr>
           <w:ilvl w:val="0"/>
-          <w:numId w:val="16"/>
+          <w:numId w:val="17"/>
         </w:numPr>
         <w:tabs>
           <w:tab w:val="clear" w:pos="709"/>
@@ -2301,7 +2291,7 @@
         <w:pStyle w:val="Heading3"/>
         <w:numPr>
           <w:ilvl w:val="2"/>
-          <w:numId w:val="4"/>
+          <w:numId w:val="5"/>
         </w:numPr>
         <w:rPr/>
       </w:pPr>
@@ -2362,7 +2352,7 @@
         <w:pStyle w:val="TextBody"/>
         <w:numPr>
           <w:ilvl w:val="0"/>
-          <w:numId w:val="19"/>
+          <w:numId w:val="20"/>
         </w:numPr>
         <w:tabs>
           <w:tab w:val="clear" w:pos="709"/>
@@ -2394,7 +2384,7 @@
         <w:pStyle w:val="TextBody"/>
         <w:numPr>
           <w:ilvl w:val="0"/>
-          <w:numId w:val="19"/>
+          <w:numId w:val="20"/>
         </w:numPr>
         <w:tabs>
           <w:tab w:val="clear" w:pos="709"/>
@@ -2426,7 +2416,7 @@
         <w:pStyle w:val="TextBody"/>
         <w:numPr>
           <w:ilvl w:val="0"/>
-          <w:numId w:val="19"/>
+          <w:numId w:val="20"/>
         </w:numPr>
         <w:tabs>
           <w:tab w:val="clear" w:pos="709"/>
@@ -2458,7 +2448,7 @@
         <w:pStyle w:val="TextBody"/>
         <w:numPr>
           <w:ilvl w:val="0"/>
-          <w:numId w:val="19"/>
+          <w:numId w:val="20"/>
         </w:numPr>
         <w:tabs>
           <w:tab w:val="clear" w:pos="709"/>
@@ -2525,7 +2515,7 @@
         <w:pStyle w:val="TextBody"/>
         <w:numPr>
           <w:ilvl w:val="0"/>
-          <w:numId w:val="20"/>
+          <w:numId w:val="21"/>
         </w:numPr>
         <w:tabs>
           <w:tab w:val="clear" w:pos="709"/>
@@ -2560,7 +2550,7 @@
         <w:pStyle w:val="TextBody"/>
         <w:numPr>
           <w:ilvl w:val="0"/>
-          <w:numId w:val="21"/>
+          <w:numId w:val="22"/>
         </w:numPr>
         <w:tabs>
           <w:tab w:val="clear" w:pos="709"/>
@@ -2602,7 +2592,7 @@
         <w:pStyle w:val="Heading3"/>
         <w:numPr>
           <w:ilvl w:val="2"/>
-          <w:numId w:val="3"/>
+          <w:numId w:val="4"/>
         </w:numPr>
         <w:rPr/>
       </w:pPr>
@@ -2673,7 +2663,7 @@
         <w:pStyle w:val="TextBody"/>
         <w:numPr>
           <w:ilvl w:val="0"/>
-          <w:numId w:val="7"/>
+          <w:numId w:val="8"/>
         </w:numPr>
         <w:tabs>
           <w:tab w:val="clear" w:pos="709"/>
@@ -2700,7 +2690,7 @@
         <w:pStyle w:val="TextBody"/>
         <w:numPr>
           <w:ilvl w:val="0"/>
-          <w:numId w:val="7"/>
+          <w:numId w:val="8"/>
         </w:numPr>
         <w:tabs>
           <w:tab w:val="clear" w:pos="709"/>
@@ -2727,7 +2717,7 @@
         <w:pStyle w:val="TextBody"/>
         <w:numPr>
           <w:ilvl w:val="0"/>
-          <w:numId w:val="7"/>
+          <w:numId w:val="8"/>
         </w:numPr>
         <w:tabs>
           <w:tab w:val="clear" w:pos="709"/>
@@ -3173,7 +3163,7 @@
         <w:pStyle w:val="Heading3"/>
         <w:numPr>
           <w:ilvl w:val="2"/>
-          <w:numId w:val="6"/>
+          <w:numId w:val="7"/>
         </w:numPr>
         <w:rPr/>
       </w:pPr>
@@ -3338,7 +3328,7 @@
         <w:pStyle w:val="Heading3"/>
         <w:numPr>
           <w:ilvl w:val="2"/>
-          <w:numId w:val="5"/>
+          <w:numId w:val="6"/>
         </w:numPr>
         <w:rPr/>
       </w:pPr>
@@ -3398,123 +3388,6 @@
           <w:smallCaps w:val="false"/>
         </w:rPr>
         <w:t>Some advantages in India :</w:t>
-      </w:r>
-    </w:p>
-    <w:p>
-      <w:pPr>
-        <w:pStyle w:val="TextBody"/>
-        <w:numPr>
-          <w:ilvl w:val="0"/>
-          <w:numId w:val="11"/>
-        </w:numPr>
-        <w:tabs>
-          <w:tab w:val="clear" w:pos="709"/>
-          <w:tab w:val="left" w:pos="0" w:leader="none"/>
-        </w:tabs>
-        <w:spacing w:before="0" w:after="0"/>
-        <w:ind w:left="707" w:hanging="283"/>
-        <w:rPr>
-          <w:b w:val="false"/>
-          <w:b w:val="false"/>
-          <w:i w:val="false"/>
-          <w:i w:val="false"/>
-          <w:caps w:val="false"/>
-          <w:smallCaps w:val="false"/>
-        </w:rPr>
-      </w:pPr>
-      <w:r>
-        <w:rPr>
-          <w:b w:val="false"/>
-          <w:i w:val="false"/>
-          <w:caps w:val="false"/>
-          <w:smallCaps w:val="false"/>
-        </w:rPr>
-        <w:t>Lot of young people. Even if 1% of software engineers in india can be good at AI, we have the largest AI workforce of the world. Similarly, too many entrepreneurs as well.</w:t>
-      </w:r>
-    </w:p>
-    <w:p>
-      <w:pPr>
-        <w:pStyle w:val="TextBody"/>
-        <w:numPr>
-          <w:ilvl w:val="0"/>
-          <w:numId w:val="11"/>
-        </w:numPr>
-        <w:tabs>
-          <w:tab w:val="clear" w:pos="709"/>
-          <w:tab w:val="left" w:pos="0" w:leader="none"/>
-        </w:tabs>
-        <w:spacing w:before="0" w:after="0"/>
-        <w:ind w:left="707" w:hanging="283"/>
-        <w:rPr>
-          <w:b w:val="false"/>
-          <w:b w:val="false"/>
-          <w:i w:val="false"/>
-          <w:i w:val="false"/>
-          <w:caps w:val="false"/>
-          <w:smallCaps w:val="false"/>
-        </w:rPr>
-      </w:pPr>
-      <w:r>
-        <w:rPr>
-          <w:b w:val="false"/>
-          <w:i w:val="false"/>
-          <w:caps w:val="false"/>
-          <w:smallCaps w:val="false"/>
-        </w:rPr>
-        <w:t>Lot of people interested in working in STEM and esp AI.</w:t>
-      </w:r>
-    </w:p>
-    <w:p>
-      <w:pPr>
-        <w:pStyle w:val="TextBody"/>
-        <w:numPr>
-          <w:ilvl w:val="0"/>
-          <w:numId w:val="11"/>
-        </w:numPr>
-        <w:tabs>
-          <w:tab w:val="clear" w:pos="709"/>
-          <w:tab w:val="left" w:pos="0" w:leader="none"/>
-        </w:tabs>
-        <w:ind w:left="707" w:hanging="283"/>
-        <w:rPr>
-          <w:b w:val="false"/>
-          <w:b w:val="false"/>
-          <w:i w:val="false"/>
-          <w:i w:val="false"/>
-          <w:caps w:val="false"/>
-          <w:smallCaps w:val="false"/>
-        </w:rPr>
-      </w:pPr>
-      <w:r>
-        <w:rPr>
-          <w:b w:val="false"/>
-          <w:i w:val="false"/>
-          <w:caps w:val="false"/>
-          <w:smallCaps w:val="false"/>
-        </w:rPr>
-        <w:t>Jugaad, art of getting things done with some quirk and meager resources is common.</w:t>
-      </w:r>
-    </w:p>
-    <w:p>
-      <w:pPr>
-        <w:pStyle w:val="TextBody"/>
-        <w:rPr>
-          <w:b w:val="false"/>
-          <w:b w:val="false"/>
-          <w:i w:val="false"/>
-          <w:i w:val="false"/>
-          <w:caps w:val="false"/>
-          <w:smallCaps w:val="false"/>
-        </w:rPr>
-      </w:pPr>
-      <w:r>
-        <w:rPr>
-          <w:b w:val="false"/>
-          <w:i w:val="false"/>
-          <w:caps w:val="false"/>
-          <w:smallCaps w:val="false"/>
-        </w:rPr>
-        <w:t>Some disadvantages of India:</w:t>
       </w:r>
     </w:p>
     <w:p>
@@ -3546,7 +3419,7 @@
           <w:caps w:val="false"/>
           <w:smallCaps w:val="false"/>
         </w:rPr>
-        <w:t>Youth not attached to country, often aim of many is to settle outside.</w:t>
+        <w:t>Lot of young people. Even if 1% of software engineers in india can be good at AI, we have the largest AI workforce of the world. Similarly, too many entrepreneurs as well.</w:t>
       </w:r>
     </w:p>
     <w:p>
@@ -3562,6 +3435,123 @@
         </w:tabs>
         <w:spacing w:before="0" w:after="0"/>
         <w:ind w:left="707" w:hanging="283"/>
+        <w:rPr>
+          <w:b w:val="false"/>
+          <w:b w:val="false"/>
+          <w:i w:val="false"/>
+          <w:i w:val="false"/>
+          <w:caps w:val="false"/>
+          <w:smallCaps w:val="false"/>
+        </w:rPr>
+      </w:pPr>
+      <w:r>
+        <w:rPr>
+          <w:b w:val="false"/>
+          <w:i w:val="false"/>
+          <w:caps w:val="false"/>
+          <w:smallCaps w:val="false"/>
+        </w:rPr>
+        <w:t>Lot of people interested in working in STEM and esp AI.</w:t>
+      </w:r>
+    </w:p>
+    <w:p>
+      <w:pPr>
+        <w:pStyle w:val="TextBody"/>
+        <w:numPr>
+          <w:ilvl w:val="0"/>
+          <w:numId w:val="12"/>
+        </w:numPr>
+        <w:tabs>
+          <w:tab w:val="clear" w:pos="709"/>
+          <w:tab w:val="left" w:pos="0" w:leader="none"/>
+        </w:tabs>
+        <w:ind w:left="707" w:hanging="283"/>
+        <w:rPr>
+          <w:b w:val="false"/>
+          <w:b w:val="false"/>
+          <w:i w:val="false"/>
+          <w:i w:val="false"/>
+          <w:caps w:val="false"/>
+          <w:smallCaps w:val="false"/>
+        </w:rPr>
+      </w:pPr>
+      <w:r>
+        <w:rPr>
+          <w:b w:val="false"/>
+          <w:i w:val="false"/>
+          <w:caps w:val="false"/>
+          <w:smallCaps w:val="false"/>
+        </w:rPr>
+        <w:t>Jugaad, art of getting things done with some quirk and meager resources is common.</w:t>
+      </w:r>
+    </w:p>
+    <w:p>
+      <w:pPr>
+        <w:pStyle w:val="TextBody"/>
+        <w:rPr>
+          <w:b w:val="false"/>
+          <w:b w:val="false"/>
+          <w:i w:val="false"/>
+          <w:i w:val="false"/>
+          <w:caps w:val="false"/>
+          <w:smallCaps w:val="false"/>
+        </w:rPr>
+      </w:pPr>
+      <w:r>
+        <w:rPr>
+          <w:b w:val="false"/>
+          <w:i w:val="false"/>
+          <w:caps w:val="false"/>
+          <w:smallCaps w:val="false"/>
+        </w:rPr>
+        <w:t>Some disadvantages of India:</w:t>
+      </w:r>
+    </w:p>
+    <w:p>
+      <w:pPr>
+        <w:pStyle w:val="TextBody"/>
+        <w:numPr>
+          <w:ilvl w:val="0"/>
+          <w:numId w:val="13"/>
+        </w:numPr>
+        <w:tabs>
+          <w:tab w:val="clear" w:pos="709"/>
+          <w:tab w:val="left" w:pos="0" w:leader="none"/>
+        </w:tabs>
+        <w:spacing w:before="0" w:after="0"/>
+        <w:ind w:left="707" w:hanging="283"/>
+        <w:rPr>
+          <w:b w:val="false"/>
+          <w:b w:val="false"/>
+          <w:i w:val="false"/>
+          <w:i w:val="false"/>
+          <w:caps w:val="false"/>
+          <w:smallCaps w:val="false"/>
+        </w:rPr>
+      </w:pPr>
+      <w:r>
+        <w:rPr>
+          <w:b w:val="false"/>
+          <w:i w:val="false"/>
+          <w:caps w:val="false"/>
+          <w:smallCaps w:val="false"/>
+        </w:rPr>
+        <w:t>Youth not attached to country, often aim of many is to settle outside.</w:t>
+      </w:r>
+    </w:p>
+    <w:p>
+      <w:pPr>
+        <w:pStyle w:val="TextBody"/>
+        <w:numPr>
+          <w:ilvl w:val="0"/>
+          <w:numId w:val="13"/>
+        </w:numPr>
+        <w:tabs>
+          <w:tab w:val="clear" w:pos="709"/>
+          <w:tab w:val="left" w:pos="0" w:leader="none"/>
+        </w:tabs>
+        <w:spacing w:before="0" w:after="0"/>
+        <w:ind w:left="707" w:hanging="283"/>
         <w:rPr/>
       </w:pPr>
       <w:r>
@@ -3652,7 +3642,7 @@
         <w:pStyle w:val="TextBody"/>
         <w:numPr>
           <w:ilvl w:val="0"/>
-          <w:numId w:val="12"/>
+          <w:numId w:val="13"/>
         </w:numPr>
         <w:tabs>
           <w:tab w:val="clear" w:pos="709"/>
@@ -3771,7 +3761,7 @@
         <w:pStyle w:val="TextBody"/>
         <w:numPr>
           <w:ilvl w:val="0"/>
-          <w:numId w:val="13"/>
+          <w:numId w:val="14"/>
         </w:numPr>
         <w:tabs>
           <w:tab w:val="clear" w:pos="709"/>
@@ -3807,7 +3797,7 @@
         <w:pStyle w:val="TextBody"/>
         <w:numPr>
           <w:ilvl w:val="0"/>
-          <w:numId w:val="13"/>
+          <w:numId w:val="14"/>
         </w:numPr>
         <w:tabs>
           <w:tab w:val="clear" w:pos="709"/>
@@ -3877,7 +3867,7 @@
         <w:pStyle w:val="TextBody"/>
         <w:numPr>
           <w:ilvl w:val="0"/>
-          <w:numId w:val="13"/>
+          <w:numId w:val="14"/>
         </w:numPr>
         <w:tabs>
           <w:tab w:val="clear" w:pos="709"/>
@@ -3936,7 +3926,7 @@
         <w:pStyle w:val="TextBody"/>
         <w:numPr>
           <w:ilvl w:val="0"/>
-          <w:numId w:val="13"/>
+          <w:numId w:val="14"/>
         </w:numPr>
         <w:tabs>
           <w:tab w:val="clear" w:pos="709"/>
@@ -4009,7 +3999,7 @@
         <w:pStyle w:val="Heading3"/>
         <w:numPr>
           <w:ilvl w:val="2"/>
-          <w:numId w:val="2"/>
+          <w:numId w:val="3"/>
         </w:numPr>
         <w:rPr/>
       </w:pPr>
@@ -4657,6 +4647,16 @@
     </w:p>
     <w:p>
       <w:pPr>
+        <w:pStyle w:val="Heading3"/>
+        <w:rPr/>
+      </w:pPr>
+      <w:r>
+        <w:rPr/>
+        <w:t>My answer to “What are your views on Chinese investment in Indian unicorn startups?”</w:t>
+      </w:r>
+    </w:p>
+    <w:p>
+      <w:pPr>
         <w:pStyle w:val="Normal"/>
         <w:bidi w:val="0"/>
         <w:jc w:val="left"/>
@@ -4675,6 +4675,405 @@
       </w:pPr>
       <w:r>
         <w:rPr/>
+        <w:t xml:space="preserve">Originally answered here: </w:t>
+      </w:r>
+      <w:hyperlink r:id="rId35">
+        <w:r>
+          <w:rPr>
+            <w:rStyle w:val="InternetLink"/>
+          </w:rPr>
+          <w:t>https://qr.ae/pN2Ivf</w:t>
+        </w:r>
+      </w:hyperlink>
+    </w:p>
+    <w:p>
+      <w:pPr>
+        <w:pStyle w:val="Normal"/>
+        <w:bidi w:val="0"/>
+        <w:jc w:val="left"/>
+        <w:rPr/>
+      </w:pPr>
+      <w:r>
+        <w:rPr/>
+      </w:r>
+    </w:p>
+    <w:p>
+      <w:pPr>
+        <w:pStyle w:val="TextBody"/>
+        <w:bidi w:val="0"/>
+        <w:jc w:val="left"/>
+        <w:rPr>
+          <w:b w:val="false"/>
+          <w:i w:val="false"/>
+          <w:caps w:val="false"/>
+          <w:smallCaps w:val="false"/>
+        </w:rPr>
+      </w:pPr>
+      <w:r>
+        <w:rPr>
+          <w:b w:val="false"/>
+          <w:i w:val="false"/>
+          <w:caps w:val="false"/>
+          <w:smallCaps w:val="false"/>
+        </w:rPr>
+        <w:t>We need to learn the difference between different ways a foreign country can get involved in our economy:</w:t>
+      </w:r>
+    </w:p>
+    <w:p>
+      <w:pPr>
+        <w:pStyle w:val="TextBody"/>
+        <w:numPr>
+          <w:ilvl w:val="0"/>
+          <w:numId w:val="23"/>
+        </w:numPr>
+        <w:tabs>
+          <w:tab w:val="clear" w:pos="709"/>
+          <w:tab w:val="left" w:pos="0" w:leader="none"/>
+        </w:tabs>
+        <w:spacing w:before="0" w:after="0"/>
+        <w:ind w:left="707" w:hanging="283"/>
+        <w:rPr/>
+      </w:pPr>
+      <w:r>
+        <w:rPr>
+          <w:b/>
+          <w:i w:val="false"/>
+          <w:caps w:val="false"/>
+          <w:smallCaps w:val="false"/>
+        </w:rPr>
+        <w:t xml:space="preserve">Investments without controlling stake (investment) : </w:t>
+      </w:r>
+      <w:r>
+        <w:rPr>
+          <w:b w:val="false"/>
+          <w:i w:val="false"/>
+          <w:caps w:val="false"/>
+          <w:smallCaps w:val="false"/>
+        </w:rPr>
+        <w:t>Basically meaning that an external country wants to share the risk for growing our economy by investing in return for future gains if our economy grows. Also they dont have controlling stake in return of this, so no say in management, but share in profits. This is basically the best way to finance the growth of the country, it has nothing that can go wrong, all risk goes to investor, thus you really need to make the country as an attractive investment destination to get such funds. This investment is in the form of shares in startups, companies, businesses, utilities which will profit as economy grows. Most startups fall in this category (or very very rarely in 2 if they screw up badly or exit to a foreign company).</w:t>
+      </w:r>
+    </w:p>
+    <w:p>
+      <w:pPr>
+        <w:pStyle w:val="TextBody"/>
+        <w:numPr>
+          <w:ilvl w:val="0"/>
+          <w:numId w:val="23"/>
+        </w:numPr>
+        <w:tabs>
+          <w:tab w:val="clear" w:pos="709"/>
+          <w:tab w:val="left" w:pos="0" w:leader="none"/>
+        </w:tabs>
+        <w:spacing w:before="0" w:after="0"/>
+        <w:ind w:left="707" w:hanging="283"/>
+        <w:rPr/>
+      </w:pPr>
+      <w:r>
+        <w:rPr>
+          <w:b/>
+          <w:i w:val="false"/>
+          <w:caps w:val="false"/>
+          <w:smallCaps w:val="false"/>
+        </w:rPr>
+        <w:t xml:space="preserve">Investment with a controlling stake (investment) : </w:t>
+      </w:r>
+      <w:r>
+        <w:rPr>
+          <w:b w:val="false"/>
+          <w:i w:val="false"/>
+          <w:caps w:val="false"/>
+          <w:smallCaps w:val="false"/>
+        </w:rPr>
+        <w:t>When your economy doesn’t have as good a reputation or if your economy doesnt grow as planned after getting investments like 1, you still need money, so companies, utilities etc have to dilute more giving controlling stake to foreign investors. The investors still take all the risk, but they also now make management decisions. Big companies like Maruti-Suzuki or Flipkart are examples of this. Also examples of this are subsidiaries of foreign companies like say Samsung India or Ford motors India.</w:t>
+      </w:r>
+    </w:p>
+    <w:p>
+      <w:pPr>
+        <w:pStyle w:val="TextBody"/>
+        <w:numPr>
+          <w:ilvl w:val="0"/>
+          <w:numId w:val="23"/>
+        </w:numPr>
+        <w:tabs>
+          <w:tab w:val="clear" w:pos="709"/>
+          <w:tab w:val="left" w:pos="0" w:leader="none"/>
+        </w:tabs>
+        <w:spacing w:before="0" w:after="0"/>
+        <w:ind w:left="707" w:hanging="283"/>
+        <w:rPr/>
+      </w:pPr>
+      <w:r>
+        <w:rPr>
+          <w:b/>
+          <w:i w:val="false"/>
+          <w:caps w:val="false"/>
+          <w:smallCaps w:val="false"/>
+        </w:rPr>
+        <w:t>Buying government bonds (investment) :</w:t>
+      </w:r>
+      <w:r>
+        <w:rPr>
+          <w:caps w:val="false"/>
+          <w:smallCaps w:val="false"/>
+        </w:rPr>
+        <w:t xml:space="preserve"> </w:t>
+      </w:r>
+      <w:r>
+        <w:rPr>
+          <w:b w:val="false"/>
+          <w:i w:val="false"/>
+          <w:caps w:val="false"/>
+          <w:smallCaps w:val="false"/>
+        </w:rPr>
+        <w:t>If the economy has no or bad reputation, no one wants to take the risk and hence government has to take money to fund its economy as loan. That is government is taking debt on behalf of its citizens to grow its economy and pay debt using the economic growth. Citizens take all the risk in such a scenario. More often than not government mismanages the money (governments are good at doing so) and things turn out to be worse. Examples are bankrupt Venezuela and Argentina. Only very disciplined countries like post world war Germany and Japan and Singapore have been able to pull this off.</w:t>
+      </w:r>
+    </w:p>
+    <w:p>
+      <w:pPr>
+        <w:pStyle w:val="TextBody"/>
+        <w:numPr>
+          <w:ilvl w:val="0"/>
+          <w:numId w:val="23"/>
+        </w:numPr>
+        <w:tabs>
+          <w:tab w:val="clear" w:pos="709"/>
+          <w:tab w:val="left" w:pos="0" w:leader="none"/>
+        </w:tabs>
+        <w:spacing w:before="0" w:after="0"/>
+        <w:ind w:left="707" w:hanging="283"/>
+        <w:rPr/>
+      </w:pPr>
+      <w:r>
+        <w:rPr>
+          <w:b/>
+          <w:i w:val="false"/>
+          <w:caps w:val="false"/>
+          <w:smallCaps w:val="false"/>
+        </w:rPr>
+        <w:t xml:space="preserve">Launching competitive products (exports) : </w:t>
+      </w:r>
+      <w:r>
+        <w:rPr>
+          <w:b w:val="false"/>
+          <w:i w:val="false"/>
+          <w:caps w:val="false"/>
+          <w:smallCaps w:val="false"/>
+        </w:rPr>
+        <w:t>When foreign companies launch products which are competitive to local products, that is similar cost and competition based on utility and quality. This is good for local products, foreign products and customers all three. That is how it is supposed to work in case of a symmetrical trade agreement (Generally such agreements are not what happens with weak governments, places in Africa have to throw away their own vegetable products and buy costly foreign vegetables due to agreements) . India has very good competition in some segment of its economy like automobiles, airlines, software and ecommerce etc.</w:t>
+      </w:r>
+    </w:p>
+    <w:p>
+      <w:pPr>
+        <w:pStyle w:val="TextBody"/>
+        <w:numPr>
+          <w:ilvl w:val="0"/>
+          <w:numId w:val="23"/>
+        </w:numPr>
+        <w:tabs>
+          <w:tab w:val="clear" w:pos="709"/>
+          <w:tab w:val="left" w:pos="0" w:leader="none"/>
+        </w:tabs>
+        <w:spacing w:before="0" w:after="0"/>
+        <w:ind w:left="707" w:hanging="283"/>
+        <w:rPr/>
+      </w:pPr>
+      <w:r>
+        <w:rPr>
+          <w:b/>
+          <w:i w:val="false"/>
+          <w:caps w:val="false"/>
+          <w:smallCaps w:val="false"/>
+        </w:rPr>
+        <w:t xml:space="preserve">Product Dumping (exports) : </w:t>
+      </w:r>
+      <w:r>
+        <w:rPr>
+          <w:b w:val="false"/>
+          <w:i w:val="false"/>
+          <w:caps w:val="false"/>
+          <w:smallCaps w:val="false"/>
+        </w:rPr>
+        <w:t>This is when foreign companies can sell cheap products in a country without any competition from local products. This is very very good for consumers as they get the cheapest products in the short term. However, this slowly erodes out local competition. For example, In India, we have no high-tech defence industry, electronics, cellphones, computers, scientific instruments etc. due to dominance of cheap product dumping of foreign companies. While it is good to have some give and take and have local monopoly in some segments and foreign monopoly in others, that is what “specialization” means, but country becomes totally dependent on others due to Product Dumping. You should remember that British actually colonized us to dump products apart from agriculture, without any competition from others and we were left really poor and bad at the time of independence because we were just consuming and producing nothing. In its retaliation, we just stopped all exports (another extreme like colonization ) for next 50 years creating a bad socialist economy. “All or nothing” makes no sense, we need to be practical.</w:t>
+      </w:r>
+    </w:p>
+    <w:p>
+      <w:pPr>
+        <w:pStyle w:val="TextBody"/>
+        <w:numPr>
+          <w:ilvl w:val="0"/>
+          <w:numId w:val="23"/>
+        </w:numPr>
+        <w:tabs>
+          <w:tab w:val="clear" w:pos="709"/>
+          <w:tab w:val="left" w:pos="0" w:leader="none"/>
+        </w:tabs>
+        <w:spacing w:before="0" w:after="0"/>
+        <w:ind w:left="707" w:hanging="283"/>
+        <w:rPr/>
+      </w:pPr>
+      <w:r>
+        <w:rPr>
+          <w:b/>
+          <w:i w:val="false"/>
+          <w:caps w:val="false"/>
+          <w:smallCaps w:val="false"/>
+        </w:rPr>
+        <w:t>Importing Skills which are lacking (immigration) :</w:t>
+      </w:r>
+      <w:r>
+        <w:rPr>
+          <w:caps w:val="false"/>
+          <w:smallCaps w:val="false"/>
+        </w:rPr>
+        <w:t xml:space="preserve"> </w:t>
+      </w:r>
+      <w:r>
+        <w:rPr>
+          <w:b w:val="false"/>
+          <w:i w:val="false"/>
+          <w:caps w:val="false"/>
+          <w:smallCaps w:val="false"/>
+        </w:rPr>
+        <w:t>Get high skilled people who complement skill of local populace. We are really bad at this, as lot of smart people emigrate. This is probably because we have developed a culture of staying away from risk. Smart people can do good in our country too, but the path is harder. Other countries easily attract our top talent showing them easy life (which is not as easy in long term in many cases).</w:t>
+      </w:r>
+    </w:p>
+    <w:p>
+      <w:pPr>
+        <w:pStyle w:val="TextBody"/>
+        <w:numPr>
+          <w:ilvl w:val="0"/>
+          <w:numId w:val="23"/>
+        </w:numPr>
+        <w:pBdr/>
+        <w:tabs>
+          <w:tab w:val="clear" w:pos="709"/>
+          <w:tab w:val="left" w:pos="0" w:leader="none"/>
+        </w:tabs>
+        <w:ind w:left="707" w:hanging="283"/>
+        <w:rPr/>
+      </w:pPr>
+      <w:r>
+        <w:rPr>
+          <w:b/>
+          <w:i w:val="false"/>
+          <w:caps w:val="false"/>
+          <w:smallCaps w:val="false"/>
+        </w:rPr>
+        <w:t>Replacing local workers with cheaper resources (immigration):</w:t>
+      </w:r>
+      <w:r>
+        <w:rPr>
+          <w:caps w:val="false"/>
+          <w:smallCaps w:val="false"/>
+        </w:rPr>
+        <w:t xml:space="preserve"> </w:t>
+      </w:r>
+      <w:r>
+        <w:rPr>
+          <w:b w:val="false"/>
+          <w:i w:val="false"/>
+          <w:caps w:val="false"/>
+          <w:smallCaps w:val="false"/>
+        </w:rPr>
+        <w:t>A country can also supply cheap labour to our economy. Indians emigrate outside for jobs for which Bangladeshis emigrate to India. Its a same of wages.</w:t>
+      </w:r>
+    </w:p>
+    <w:p>
+      <w:pPr>
+        <w:pStyle w:val="TextBody"/>
+        <w:rPr>
+          <w:b w:val="false"/>
+          <w:i w:val="false"/>
+          <w:caps w:val="false"/>
+          <w:smallCaps w:val="false"/>
+        </w:rPr>
+      </w:pPr>
+      <w:r>
+        <w:rPr>
+          <w:b w:val="false"/>
+          <w:i w:val="false"/>
+          <w:caps w:val="false"/>
+          <w:smallCaps w:val="false"/>
+        </w:rPr>
+        <w:t>Which of this is beneficial economically ? Actually all of these are economically beneficial to someone or the other in country. While local companies love 1,4 and 7, consumers love 3,5 and 7. (They love 3 as they get short term cheap money to enjoy which they often repent investing in depreciating interests). Nothing is really good or bad economically as long is peaceful trade goes on, or as Adam Smith says, the invisible hand . However, if disputes and probles arise, a more antifragile country is the one which has more self sufficiency as compared to dependency on export. A more antifragile country will become more powerful postpartum..</w:t>
+      </w:r>
+    </w:p>
+    <w:p>
+      <w:pPr>
+        <w:pStyle w:val="TextBody"/>
+        <w:rPr>
+          <w:b w:val="false"/>
+          <w:i w:val="false"/>
+          <w:caps w:val="false"/>
+          <w:smallCaps w:val="false"/>
+        </w:rPr>
+      </w:pPr>
+      <w:r>
+        <w:rPr>
+          <w:b w:val="false"/>
+          <w:i w:val="false"/>
+          <w:caps w:val="false"/>
+          <w:smallCaps w:val="false"/>
+        </w:rPr>
+        <w:t>The CoronaVirus pandemic for example will effect Germany and China less than UK or Afghanistan which are more dependent on trade and exports. So, 1,4 and 6 actually make the economy more antifragile according to me. Stopping investments like 1 (that is startups), push us towards 3 or debts, which actually are worse, you cannot grow the economy without money/funding. 1 is the most convex way to fund it</w:t>
+      </w:r>
+    </w:p>
+    <w:p>
+      <w:pPr>
+        <w:pStyle w:val="TextBody"/>
+        <w:rPr>
+          <w:b w:val="false"/>
+          <w:i w:val="false"/>
+          <w:caps w:val="false"/>
+          <w:smallCaps w:val="false"/>
+        </w:rPr>
+      </w:pPr>
+      <w:r>
+        <w:rPr>
+          <w:b w:val="false"/>
+          <w:i w:val="false"/>
+          <w:caps w:val="false"/>
+          <w:smallCaps w:val="false"/>
+        </w:rPr>
+        <w:t>Most startups, unless have been acquired by a foreign country are totally run by the founders. As long as founders run the companies based in India and from India, they are going to make the nation more powerful at critical switch events of history.</w:t>
+      </w:r>
+    </w:p>
+    <w:p>
+      <w:pPr>
+        <w:pStyle w:val="TextBody"/>
+        <w:rPr/>
+      </w:pPr>
+      <w:r>
+        <w:rPr>
+          <w:b w:val="false"/>
+          <w:i w:val="false"/>
+          <w:caps w:val="false"/>
+          <w:smallCaps w:val="false"/>
+        </w:rPr>
+        <w:t xml:space="preserve">Stop thinking that you can grow the economy without money, growth needs money. Indians often understate this. The most convex way to fund the growth of economy is 1, that is Investments without controlling stake, which most startups fall into. You give some advantage to China if you allow them to invest, but the alternative is worse (taking debt say or not growing economy is much more antifragile). </w:t>
+      </w:r>
+      <w:r>
+        <w:rPr>
+          <w:b w:val="false"/>
+          <w:i/>
+        </w:rPr>
+        <w:t>Basically, the right way is to help more new local companies grow with (maybe more foreign) investments so that we become more and more self dependent.</w:t>
+      </w:r>
+    </w:p>
+    <w:p>
+      <w:pPr>
+        <w:pStyle w:val="TextBody"/>
+        <w:spacing w:before="0" w:after="0"/>
+        <w:rPr/>
+      </w:pPr>
+      <w:r>
+        <w:rPr>
+          <w:b w:val="false"/>
+          <w:i w:val="false"/>
+          <w:caps w:val="false"/>
+          <w:smallCaps w:val="false"/>
+        </w:rPr>
+        <w:t>TL,DR : When you want to stop foreign firms investing in Indian startups, you are actually wanting to make the country more antifragile, trust me your intention is right but method is wrong. Unless startups are getting acquired by foreign firms and are becoming Indian or India based companies, the best way is to let them grow by foreign investment. What Indians need to do is create a culture of buying local products and creating a culture where people dont do time renting instead of entrepreneurship and people/companies want to stay in India rather than wanting to run abroad. This would be enough.</w:t>
       </w:r>
     </w:p>
     <w:sectPr>
@@ -5249,114 +5648,206 @@
   <w:abstractNum w:abstractNumId="7">
     <w:lvl w:ilvl="0">
       <w:start w:val="1"/>
-      <w:numFmt w:val="decimal"/>
-      <w:lvlText w:val="%1."/>
-      <w:lvlJc w:val="left"/>
-      <w:pPr>
-        <w:tabs>
-          <w:tab w:val="num" w:pos="707"/>
-        </w:tabs>
-        <w:ind w:left="707" w:hanging="283"/>
+      <w:numFmt w:val="none"/>
+      <w:suff w:val="nothing"/>
+      <w:lvlText w:val=""/>
+      <w:lvlJc w:val="left"/>
+      <w:pPr>
+        <w:ind w:left="0" w:hanging="0"/>
       </w:pPr>
     </w:lvl>
     <w:lvl w:ilvl="1">
       <w:start w:val="1"/>
-      <w:numFmt w:val="decimal"/>
-      <w:lvlText w:val="%2."/>
-      <w:lvlJc w:val="left"/>
-      <w:pPr>
-        <w:tabs>
-          <w:tab w:val="num" w:pos="1414"/>
-        </w:tabs>
-        <w:ind w:left="1414" w:hanging="283"/>
+      <w:numFmt w:val="none"/>
+      <w:suff w:val="nothing"/>
+      <w:lvlText w:val=""/>
+      <w:lvlJc w:val="left"/>
+      <w:pPr>
+        <w:ind w:left="0" w:hanging="0"/>
       </w:pPr>
     </w:lvl>
     <w:lvl w:ilvl="2">
       <w:start w:val="1"/>
-      <w:numFmt w:val="decimal"/>
-      <w:lvlText w:val="%3."/>
-      <w:lvlJc w:val="left"/>
-      <w:pPr>
-        <w:tabs>
-          <w:tab w:val="num" w:pos="2121"/>
-        </w:tabs>
-        <w:ind w:left="2121" w:hanging="283"/>
+      <w:numFmt w:val="none"/>
+      <w:suff w:val="nothing"/>
+      <w:lvlText w:val=""/>
+      <w:lvlJc w:val="left"/>
+      <w:pPr>
+        <w:ind w:left="0" w:hanging="0"/>
       </w:pPr>
     </w:lvl>
     <w:lvl w:ilvl="3">
       <w:start w:val="1"/>
-      <w:numFmt w:val="decimal"/>
-      <w:lvlText w:val="%4."/>
-      <w:lvlJc w:val="left"/>
-      <w:pPr>
-        <w:tabs>
-          <w:tab w:val="num" w:pos="2828"/>
-        </w:tabs>
-        <w:ind w:left="2828" w:hanging="283"/>
+      <w:numFmt w:val="none"/>
+      <w:suff w:val="nothing"/>
+      <w:lvlText w:val=""/>
+      <w:lvlJc w:val="left"/>
+      <w:pPr>
+        <w:ind w:left="0" w:hanging="0"/>
       </w:pPr>
     </w:lvl>
     <w:lvl w:ilvl="4">
       <w:start w:val="1"/>
-      <w:numFmt w:val="decimal"/>
-      <w:lvlText w:val="%5."/>
-      <w:lvlJc w:val="left"/>
-      <w:pPr>
-        <w:tabs>
-          <w:tab w:val="num" w:pos="3535"/>
-        </w:tabs>
-        <w:ind w:left="3535" w:hanging="283"/>
+      <w:numFmt w:val="none"/>
+      <w:suff w:val="nothing"/>
+      <w:lvlText w:val=""/>
+      <w:lvlJc w:val="left"/>
+      <w:pPr>
+        <w:ind w:left="0" w:hanging="0"/>
       </w:pPr>
     </w:lvl>
     <w:lvl w:ilvl="5">
       <w:start w:val="1"/>
-      <w:numFmt w:val="decimal"/>
-      <w:lvlText w:val="%6."/>
-      <w:lvlJc w:val="left"/>
-      <w:pPr>
-        <w:tabs>
-          <w:tab w:val="num" w:pos="4242"/>
-        </w:tabs>
-        <w:ind w:left="4242" w:hanging="283"/>
+      <w:numFmt w:val="none"/>
+      <w:suff w:val="nothing"/>
+      <w:lvlText w:val=""/>
+      <w:lvlJc w:val="left"/>
+      <w:pPr>
+        <w:ind w:left="0" w:hanging="0"/>
       </w:pPr>
     </w:lvl>
     <w:lvl w:ilvl="6">
       <w:start w:val="1"/>
-      <w:numFmt w:val="decimal"/>
-      <w:lvlText w:val="%7."/>
-      <w:lvlJc w:val="left"/>
-      <w:pPr>
-        <w:tabs>
-          <w:tab w:val="num" w:pos="4949"/>
-        </w:tabs>
-        <w:ind w:left="4949" w:hanging="283"/>
+      <w:numFmt w:val="none"/>
+      <w:suff w:val="nothing"/>
+      <w:lvlText w:val=""/>
+      <w:lvlJc w:val="left"/>
+      <w:pPr>
+        <w:ind w:left="0" w:hanging="0"/>
       </w:pPr>
     </w:lvl>
     <w:lvl w:ilvl="7">
       <w:start w:val="1"/>
-      <w:numFmt w:val="decimal"/>
-      <w:lvlText w:val="%8."/>
-      <w:lvlJc w:val="left"/>
-      <w:pPr>
-        <w:tabs>
-          <w:tab w:val="num" w:pos="5656"/>
-        </w:tabs>
-        <w:ind w:left="5656" w:hanging="283"/>
+      <w:numFmt w:val="none"/>
+      <w:suff w:val="nothing"/>
+      <w:lvlText w:val=""/>
+      <w:lvlJc w:val="left"/>
+      <w:pPr>
+        <w:ind w:left="0" w:hanging="0"/>
       </w:pPr>
     </w:lvl>
     <w:lvl w:ilvl="8">
       <w:start w:val="1"/>
-      <w:numFmt w:val="decimal"/>
-      <w:lvlText w:val="%9."/>
-      <w:lvlJc w:val="left"/>
-      <w:pPr>
-        <w:tabs>
-          <w:tab w:val="num" w:pos="6363"/>
-        </w:tabs>
-        <w:ind w:left="6363" w:hanging="283"/>
+      <w:numFmt w:val="none"/>
+      <w:suff w:val="nothing"/>
+      <w:lvlText w:val=""/>
+      <w:lvlJc w:val="left"/>
+      <w:pPr>
+        <w:ind w:left="0" w:hanging="0"/>
       </w:pPr>
     </w:lvl>
   </w:abstractNum>
   <w:abstractNum w:abstractNumId="8">
+    <w:lvl w:ilvl="0">
+      <w:start w:val="1"/>
+      <w:numFmt w:val="decimal"/>
+      <w:lvlText w:val="%1."/>
+      <w:lvlJc w:val="left"/>
+      <w:pPr>
+        <w:tabs>
+          <w:tab w:val="num" w:pos="707"/>
+        </w:tabs>
+        <w:ind w:left="707" w:hanging="283"/>
+      </w:pPr>
+    </w:lvl>
+    <w:lvl w:ilvl="1">
+      <w:start w:val="1"/>
+      <w:numFmt w:val="decimal"/>
+      <w:lvlText w:val="%2."/>
+      <w:lvlJc w:val="left"/>
+      <w:pPr>
+        <w:tabs>
+          <w:tab w:val="num" w:pos="1414"/>
+        </w:tabs>
+        <w:ind w:left="1414" w:hanging="283"/>
+      </w:pPr>
+    </w:lvl>
+    <w:lvl w:ilvl="2">
+      <w:start w:val="1"/>
+      <w:numFmt w:val="decimal"/>
+      <w:lvlText w:val="%3."/>
+      <w:lvlJc w:val="left"/>
+      <w:pPr>
+        <w:tabs>
+          <w:tab w:val="num" w:pos="2121"/>
+        </w:tabs>
+        <w:ind w:left="2121" w:hanging="283"/>
+      </w:pPr>
+    </w:lvl>
+    <w:lvl w:ilvl="3">
+      <w:start w:val="1"/>
+      <w:numFmt w:val="decimal"/>
+      <w:lvlText w:val="%4."/>
+      <w:lvlJc w:val="left"/>
+      <w:pPr>
+        <w:tabs>
+          <w:tab w:val="num" w:pos="2828"/>
+        </w:tabs>
+        <w:ind w:left="2828" w:hanging="283"/>
+      </w:pPr>
+    </w:lvl>
+    <w:lvl w:ilvl="4">
+      <w:start w:val="1"/>
+      <w:numFmt w:val="decimal"/>
+      <w:lvlText w:val="%5."/>
+      <w:lvlJc w:val="left"/>
+      <w:pPr>
+        <w:tabs>
+          <w:tab w:val="num" w:pos="3535"/>
+        </w:tabs>
+        <w:ind w:left="3535" w:hanging="283"/>
+      </w:pPr>
+    </w:lvl>
+    <w:lvl w:ilvl="5">
+      <w:start w:val="1"/>
+      <w:numFmt w:val="decimal"/>
+      <w:lvlText w:val="%6."/>
+      <w:lvlJc w:val="left"/>
+      <w:pPr>
+        <w:tabs>
+          <w:tab w:val="num" w:pos="4242"/>
+        </w:tabs>
+        <w:ind w:left="4242" w:hanging="283"/>
+      </w:pPr>
+    </w:lvl>
+    <w:lvl w:ilvl="6">
+      <w:start w:val="1"/>
+      <w:numFmt w:val="decimal"/>
+      <w:lvlText w:val="%7."/>
+      <w:lvlJc w:val="left"/>
+      <w:pPr>
+        <w:tabs>
+          <w:tab w:val="num" w:pos="4949"/>
+        </w:tabs>
+        <w:ind w:left="4949" w:hanging="283"/>
+      </w:pPr>
+    </w:lvl>
+    <w:lvl w:ilvl="7">
+      <w:start w:val="1"/>
+      <w:numFmt w:val="decimal"/>
+      <w:lvlText w:val="%8."/>
+      <w:lvlJc w:val="left"/>
+      <w:pPr>
+        <w:tabs>
+          <w:tab w:val="num" w:pos="5656"/>
+        </w:tabs>
+        <w:ind w:left="5656" w:hanging="283"/>
+      </w:pPr>
+    </w:lvl>
+    <w:lvl w:ilvl="8">
+      <w:start w:val="1"/>
+      <w:numFmt w:val="decimal"/>
+      <w:lvlText w:val="%9."/>
+      <w:lvlJc w:val="left"/>
+      <w:pPr>
+        <w:tabs>
+          <w:tab w:val="num" w:pos="6363"/>
+        </w:tabs>
+        <w:ind w:left="6363" w:hanging="283"/>
+      </w:pPr>
+    </w:lvl>
+  </w:abstractNum>
+  <w:abstractNum w:abstractNumId="9">
     <w:lvl w:ilvl="0">
       <w:start w:val="1"/>
       <w:numFmt w:val="bullet"/>
@@ -5471,7 +5962,7 @@
       </w:pPr>
     </w:lvl>
   </w:abstractNum>
-  <w:abstractNum w:abstractNumId="9">
+  <w:abstractNum w:abstractNumId="10">
     <w:lvl w:ilvl="0">
       <w:start w:val="1"/>
       <w:numFmt w:val="bullet"/>
@@ -5585,7 +6076,7 @@
       </w:pPr>
     </w:lvl>
   </w:abstractNum>
-  <w:abstractNum w:abstractNumId="10">
+  <w:abstractNum w:abstractNumId="11">
     <w:lvl w:ilvl="0">
       <w:start w:val="1"/>
       <w:numFmt w:val="bullet"/>
@@ -5699,116 +6190,6 @@
       </w:pPr>
     </w:lvl>
   </w:abstractNum>
-  <w:abstractNum w:abstractNumId="11">
-    <w:lvl w:ilvl="0">
-      <w:start w:val="1"/>
-      <w:numFmt w:val="decimal"/>
-      <w:lvlText w:val="%1."/>
-      <w:lvlJc w:val="left"/>
-      <w:pPr>
-        <w:tabs>
-          <w:tab w:val="num" w:pos="707"/>
-        </w:tabs>
-        <w:ind w:left="707" w:hanging="283"/>
-      </w:pPr>
-    </w:lvl>
-    <w:lvl w:ilvl="1">
-      <w:start w:val="1"/>
-      <w:numFmt w:val="decimal"/>
-      <w:lvlText w:val="%2."/>
-      <w:lvlJc w:val="left"/>
-      <w:pPr>
-        <w:tabs>
-          <w:tab w:val="num" w:pos="1414"/>
-        </w:tabs>
-        <w:ind w:left="1414" w:hanging="283"/>
-      </w:pPr>
-    </w:lvl>
-    <w:lvl w:ilvl="2">
-      <w:start w:val="1"/>
-      <w:numFmt w:val="decimal"/>
-      <w:lvlText w:val="%3."/>
-      <w:lvlJc w:val="left"/>
-      <w:pPr>
-        <w:tabs>
-          <w:tab w:val="num" w:pos="2121"/>
-        </w:tabs>
-        <w:ind w:left="2121" w:hanging="283"/>
-      </w:pPr>
-    </w:lvl>
-    <w:lvl w:ilvl="3">
-      <w:start w:val="1"/>
-      <w:numFmt w:val="decimal"/>
-      <w:lvlText w:val="%4."/>
-      <w:lvlJc w:val="left"/>
-      <w:pPr>
-        <w:tabs>
-          <w:tab w:val="num" w:pos="2828"/>
-        </w:tabs>
-        <w:ind w:left="2828" w:hanging="283"/>
-      </w:pPr>
-    </w:lvl>
-    <w:lvl w:ilvl="4">
-      <w:start w:val="1"/>
-      <w:numFmt w:val="decimal"/>
-      <w:lvlText w:val="%5."/>
-      <w:lvlJc w:val="left"/>
-      <w:pPr>
-        <w:tabs>
-          <w:tab w:val="num" w:pos="3535"/>
-        </w:tabs>
-        <w:ind w:left="3535" w:hanging="283"/>
-      </w:pPr>
-    </w:lvl>
-    <w:lvl w:ilvl="5">
-      <w:start w:val="1"/>
-      <w:numFmt w:val="decimal"/>
-      <w:lvlText w:val="%6."/>
-      <w:lvlJc w:val="left"/>
-      <w:pPr>
-        <w:tabs>
-          <w:tab w:val="num" w:pos="4242"/>
-        </w:tabs>
-        <w:ind w:left="4242" w:hanging="283"/>
-      </w:pPr>
-    </w:lvl>
-    <w:lvl w:ilvl="6">
-      <w:start w:val="1"/>
-      <w:numFmt w:val="decimal"/>
-      <w:lvlText w:val="%7."/>
-      <w:lvlJc w:val="left"/>
-      <w:pPr>
-        <w:tabs>
-          <w:tab w:val="num" w:pos="4949"/>
-        </w:tabs>
-        <w:ind w:left="4949" w:hanging="283"/>
-      </w:pPr>
-    </w:lvl>
-    <w:lvl w:ilvl="7">
-      <w:start w:val="1"/>
-      <w:numFmt w:val="decimal"/>
-      <w:lvlText w:val="%8."/>
-      <w:lvlJc w:val="left"/>
-      <w:pPr>
-        <w:tabs>
-          <w:tab w:val="num" w:pos="5656"/>
-        </w:tabs>
-        <w:ind w:left="5656" w:hanging="283"/>
-      </w:pPr>
-    </w:lvl>
-    <w:lvl w:ilvl="8">
-      <w:start w:val="1"/>
-      <w:numFmt w:val="decimal"/>
-      <w:lvlText w:val="%9."/>
-      <w:lvlJc w:val="left"/>
-      <w:pPr>
-        <w:tabs>
-          <w:tab w:val="num" w:pos="6363"/>
-        </w:tabs>
-        <w:ind w:left="6363" w:hanging="283"/>
-      </w:pPr>
-    </w:lvl>
-  </w:abstractNum>
   <w:abstractNum w:abstractNumId="12">
     <w:lvl w:ilvl="0">
       <w:start w:val="1"/>
@@ -6690,6 +7071,116 @@
     </w:lvl>
   </w:abstractNum>
   <w:abstractNum w:abstractNumId="20">
+    <w:lvl w:ilvl="0">
+      <w:start w:val="1"/>
+      <w:numFmt w:val="decimal"/>
+      <w:lvlText w:val="%1."/>
+      <w:lvlJc w:val="left"/>
+      <w:pPr>
+        <w:tabs>
+          <w:tab w:val="num" w:pos="707"/>
+        </w:tabs>
+        <w:ind w:left="707" w:hanging="283"/>
+      </w:pPr>
+    </w:lvl>
+    <w:lvl w:ilvl="1">
+      <w:start w:val="1"/>
+      <w:numFmt w:val="decimal"/>
+      <w:lvlText w:val="%2."/>
+      <w:lvlJc w:val="left"/>
+      <w:pPr>
+        <w:tabs>
+          <w:tab w:val="num" w:pos="1414"/>
+        </w:tabs>
+        <w:ind w:left="1414" w:hanging="283"/>
+      </w:pPr>
+    </w:lvl>
+    <w:lvl w:ilvl="2">
+      <w:start w:val="1"/>
+      <w:numFmt w:val="decimal"/>
+      <w:lvlText w:val="%3."/>
+      <w:lvlJc w:val="left"/>
+      <w:pPr>
+        <w:tabs>
+          <w:tab w:val="num" w:pos="2121"/>
+        </w:tabs>
+        <w:ind w:left="2121" w:hanging="283"/>
+      </w:pPr>
+    </w:lvl>
+    <w:lvl w:ilvl="3">
+      <w:start w:val="1"/>
+      <w:numFmt w:val="decimal"/>
+      <w:lvlText w:val="%4."/>
+      <w:lvlJc w:val="left"/>
+      <w:pPr>
+        <w:tabs>
+          <w:tab w:val="num" w:pos="2828"/>
+        </w:tabs>
+        <w:ind w:left="2828" w:hanging="283"/>
+      </w:pPr>
+    </w:lvl>
+    <w:lvl w:ilvl="4">
+      <w:start w:val="1"/>
+      <w:numFmt w:val="decimal"/>
+      <w:lvlText w:val="%5."/>
+      <w:lvlJc w:val="left"/>
+      <w:pPr>
+        <w:tabs>
+          <w:tab w:val="num" w:pos="3535"/>
+        </w:tabs>
+        <w:ind w:left="3535" w:hanging="283"/>
+      </w:pPr>
+    </w:lvl>
+    <w:lvl w:ilvl="5">
+      <w:start w:val="1"/>
+      <w:numFmt w:val="decimal"/>
+      <w:lvlText w:val="%6."/>
+      <w:lvlJc w:val="left"/>
+      <w:pPr>
+        <w:tabs>
+          <w:tab w:val="num" w:pos="4242"/>
+        </w:tabs>
+        <w:ind w:left="4242" w:hanging="283"/>
+      </w:pPr>
+    </w:lvl>
+    <w:lvl w:ilvl="6">
+      <w:start w:val="1"/>
+      <w:numFmt w:val="decimal"/>
+      <w:lvlText w:val="%7."/>
+      <w:lvlJc w:val="left"/>
+      <w:pPr>
+        <w:tabs>
+          <w:tab w:val="num" w:pos="4949"/>
+        </w:tabs>
+        <w:ind w:left="4949" w:hanging="283"/>
+      </w:pPr>
+    </w:lvl>
+    <w:lvl w:ilvl="7">
+      <w:start w:val="1"/>
+      <w:numFmt w:val="decimal"/>
+      <w:lvlText w:val="%8."/>
+      <w:lvlJc w:val="left"/>
+      <w:pPr>
+        <w:tabs>
+          <w:tab w:val="num" w:pos="5656"/>
+        </w:tabs>
+        <w:ind w:left="5656" w:hanging="283"/>
+      </w:pPr>
+    </w:lvl>
+    <w:lvl w:ilvl="8">
+      <w:start w:val="1"/>
+      <w:numFmt w:val="decimal"/>
+      <w:lvlText w:val="%9."/>
+      <w:lvlJc w:val="left"/>
+      <w:pPr>
+        <w:tabs>
+          <w:tab w:val="num" w:pos="6363"/>
+        </w:tabs>
+        <w:ind w:left="6363" w:hanging="283"/>
+      </w:pPr>
+    </w:lvl>
+  </w:abstractNum>
+  <w:abstractNum w:abstractNumId="21">
     <w:lvl w:ilvl="0">
       <w:start w:val="1"/>
       <w:numFmt w:val="bullet"/>
@@ -6804,7 +7295,7 @@
       </w:pPr>
     </w:lvl>
   </w:abstractNum>
-  <w:abstractNum w:abstractNumId="21">
+  <w:abstractNum w:abstractNumId="22">
     <w:lvl w:ilvl="0">
       <w:start w:val="1"/>
       <w:numFmt w:val="bullet"/>
@@ -6917,6 +7408,125 @@
         </w:tabs>
         <w:ind w:left="3600" w:hanging="360"/>
       </w:pPr>
+    </w:lvl>
+  </w:abstractNum>
+  <w:abstractNum w:abstractNumId="23">
+    <w:lvl w:ilvl="0">
+      <w:start w:val="1"/>
+      <w:numFmt w:val="decimal"/>
+      <w:lvlText w:val="%1."/>
+      <w:lvlJc w:val="left"/>
+      <w:pPr>
+        <w:tabs>
+          <w:tab w:val="num" w:pos="707"/>
+        </w:tabs>
+        <w:ind w:left="707" w:hanging="283"/>
+      </w:pPr>
+      <w:rPr/>
+    </w:lvl>
+    <w:lvl w:ilvl="1">
+      <w:start w:val="1"/>
+      <w:numFmt w:val="decimal"/>
+      <w:lvlText w:val="%2."/>
+      <w:lvlJc w:val="left"/>
+      <w:pPr>
+        <w:tabs>
+          <w:tab w:val="num" w:pos="1414"/>
+        </w:tabs>
+        <w:ind w:left="1414" w:hanging="283"/>
+      </w:pPr>
+      <w:rPr/>
+    </w:lvl>
+    <w:lvl w:ilvl="2">
+      <w:start w:val="1"/>
+      <w:numFmt w:val="decimal"/>
+      <w:lvlText w:val="%3."/>
+      <w:lvlJc w:val="left"/>
+      <w:pPr>
+        <w:tabs>
+          <w:tab w:val="num" w:pos="2121"/>
+        </w:tabs>
+        <w:ind w:left="2121" w:hanging="283"/>
+      </w:pPr>
+      <w:rPr/>
+    </w:lvl>
+    <w:lvl w:ilvl="3">
+      <w:start w:val="1"/>
+      <w:numFmt w:val="decimal"/>
+      <w:lvlText w:val="%4."/>
+      <w:lvlJc w:val="left"/>
+      <w:pPr>
+        <w:tabs>
+          <w:tab w:val="num" w:pos="2828"/>
+        </w:tabs>
+        <w:ind w:left="2828" w:hanging="283"/>
+      </w:pPr>
+      <w:rPr/>
+    </w:lvl>
+    <w:lvl w:ilvl="4">
+      <w:start w:val="1"/>
+      <w:numFmt w:val="decimal"/>
+      <w:lvlText w:val="%5."/>
+      <w:lvlJc w:val="left"/>
+      <w:pPr>
+        <w:tabs>
+          <w:tab w:val="num" w:pos="3535"/>
+        </w:tabs>
+        <w:ind w:left="3535" w:hanging="283"/>
+      </w:pPr>
+      <w:rPr/>
+    </w:lvl>
+    <w:lvl w:ilvl="5">
+      <w:start w:val="1"/>
+      <w:numFmt w:val="decimal"/>
+      <w:lvlText w:val="%6."/>
+      <w:lvlJc w:val="left"/>
+      <w:pPr>
+        <w:tabs>
+          <w:tab w:val="num" w:pos="4242"/>
+        </w:tabs>
+        <w:ind w:left="4242" w:hanging="283"/>
+      </w:pPr>
+      <w:rPr/>
+    </w:lvl>
+    <w:lvl w:ilvl="6">
+      <w:start w:val="1"/>
+      <w:numFmt w:val="decimal"/>
+      <w:lvlText w:val="%7."/>
+      <w:lvlJc w:val="left"/>
+      <w:pPr>
+        <w:tabs>
+          <w:tab w:val="num" w:pos="4949"/>
+        </w:tabs>
+        <w:ind w:left="4949" w:hanging="283"/>
+      </w:pPr>
+      <w:rPr/>
+    </w:lvl>
+    <w:lvl w:ilvl="7">
+      <w:start w:val="1"/>
+      <w:numFmt w:val="decimal"/>
+      <w:lvlText w:val="%8."/>
+      <w:lvlJc w:val="left"/>
+      <w:pPr>
+        <w:tabs>
+          <w:tab w:val="num" w:pos="5656"/>
+        </w:tabs>
+        <w:ind w:left="5656" w:hanging="283"/>
+      </w:pPr>
+      <w:rPr/>
+    </w:lvl>
+    <w:lvl w:ilvl="8">
+      <w:start w:val="1"/>
+      <w:numFmt w:val="decimal"/>
+      <w:lvlText w:val="%9."/>
+      <w:lvlJc w:val="left"/>
+      <w:pPr>
+        <w:tabs>
+          <w:tab w:val="num" w:pos="6363"/>
+        </w:tabs>
+        <w:ind w:left="6363" w:hanging="283"/>
+      </w:pPr>
+      <w:rPr/>
     </w:lvl>
   </w:abstractNum>
   <w:num w:numId="1">
@@ -6981,6 +7591,12 @@
   </w:num>
   <w:num w:numId="21">
     <w:abstractNumId w:val="21"/>
+  </w:num>
+  <w:num w:numId="22">
+    <w:abstractNumId w:val="22"/>
+  </w:num>
+  <w:num w:numId="23">
+    <w:abstractNumId w:val="23"/>
   </w:num>
 </w:numbering>
 </file>

</xml_diff>

<commit_message>
Changes to multiple blogs
</commit_message>
<xml_diff>
--- a/_word/2020-04-14-Views-on-Indian-Startups.docx
+++ b/_word/2020-04-14-Views-on-Indian-Startups.docx
@@ -5880,7 +5880,7 @@
         <w:pStyle w:val="TextBody"/>
         <w:numPr>
           <w:ilvl w:val="0"/>
-          <w:numId w:val="24"/>
+          <w:numId w:val="25"/>
         </w:numPr>
         <w:tabs>
           <w:tab w:val="clear" w:pos="709"/>
@@ -7628,6 +7628,293 @@
       </w:pPr>
       <w:r>
         <w:rPr/>
+        <w:t>My answer to “Why is Indian startup funding coming mainly from the USA and not from Europe or Asia?”</w:t>
+      </w:r>
+    </w:p>
+    <w:p>
+      <w:pPr>
+        <w:pStyle w:val="TextBody"/>
+        <w:spacing w:before="140" w:after="120"/>
+        <w:rPr>
+          <w:b w:val="false"/>
+          <w:b w:val="false"/>
+          <w:i w:val="false"/>
+          <w:i w:val="false"/>
+          <w:caps w:val="false"/>
+          <w:smallCaps w:val="false"/>
+        </w:rPr>
+      </w:pPr>
+      <w:r>
+        <w:rPr/>
+        <w:t xml:space="preserve">Originally answered here: </w:t>
+      </w:r>
+      <w:hyperlink r:id="rId65">
+        <w:r>
+          <w:rPr>
+            <w:rStyle w:val="InternetLink"/>
+          </w:rPr>
+          <w:t>https://qr.ae/pGvtqS</w:t>
+        </w:r>
+      </w:hyperlink>
+    </w:p>
+    <w:p>
+      <w:pPr>
+        <w:pStyle w:val="TextBody"/>
+        <w:spacing w:before="140" w:after="120"/>
+        <w:rPr>
+          <w:b w:val="false"/>
+          <w:b w:val="false"/>
+          <w:i w:val="false"/>
+          <w:i w:val="false"/>
+          <w:caps w:val="false"/>
+          <w:smallCaps w:val="false"/>
+        </w:rPr>
+      </w:pPr>
+      <w:r>
+        <w:rPr>
+          <w:b w:val="false"/>
+          <w:i w:val="false"/>
+          <w:caps w:val="false"/>
+          <w:smallCaps w:val="false"/>
+        </w:rPr>
+        <w:t>That’s simply not True. A lot of VC money does come from US, but more importantly, most of startup funding now-a-days comes from Indian VCs or Indian divisions of foreign VCs. Funding for Indian startups also comes from Japanese VCs [Softbank is Japanese], Singapore based VCs and until recently from China based VCs [before the Ali Baba/ Jack Ma incidence and India-China tensions].</w:t>
+      </w:r>
+    </w:p>
+    <w:p>
+      <w:pPr>
+        <w:pStyle w:val="TextBody"/>
+        <w:spacing w:before="0" w:after="0"/>
+        <w:rPr>
+          <w:b w:val="false"/>
+          <w:b w:val="false"/>
+          <w:i w:val="false"/>
+          <w:i w:val="false"/>
+          <w:caps w:val="false"/>
+          <w:smallCaps w:val="false"/>
+        </w:rPr>
+      </w:pPr>
+      <w:r>
+        <w:rPr>
+          <w:b w:val="false"/>
+          <w:i w:val="false"/>
+          <w:caps w:val="false"/>
+          <w:smallCaps w:val="false"/>
+        </w:rPr>
+        <w:t>Europe has a poor startup ecosystem both startup and VC wise.</w:t>
+      </w:r>
+    </w:p>
+    <w:p>
+      <w:pPr>
+        <w:pStyle w:val="Heading2"/>
+        <w:rPr>
+          <w:b w:val="false"/>
+          <w:b w:val="false"/>
+          <w:i w:val="false"/>
+          <w:i w:val="false"/>
+          <w:caps w:val="false"/>
+          <w:smallCaps w:val="false"/>
+        </w:rPr>
+      </w:pPr>
+      <w:r>
+        <w:rPr/>
+        <w:t>My answer to “Why are startups in India listing their companies in the USA or Singapore?”</w:t>
+      </w:r>
+    </w:p>
+    <w:p>
+      <w:pPr>
+        <w:pStyle w:val="TextBody"/>
+        <w:spacing w:before="140" w:after="120"/>
+        <w:rPr>
+          <w:b w:val="false"/>
+          <w:b w:val="false"/>
+          <w:i w:val="false"/>
+          <w:i w:val="false"/>
+          <w:caps w:val="false"/>
+          <w:smallCaps w:val="false"/>
+        </w:rPr>
+      </w:pPr>
+      <w:r>
+        <w:rPr/>
+        <w:t xml:space="preserve">Originally answered here: </w:t>
+      </w:r>
+      <w:hyperlink r:id="rId67">
+        <w:r>
+          <w:rPr>
+            <w:rStyle w:val="InternetLink"/>
+          </w:rPr>
+          <w:t>https://qr.ae/pGvtmv</w:t>
+        </w:r>
+      </w:hyperlink>
+    </w:p>
+    <w:p>
+      <w:pPr>
+        <w:pStyle w:val="TextBody"/>
+        <w:spacing w:before="140" w:after="120"/>
+        <w:rPr>
+          <w:b w:val="false"/>
+          <w:b w:val="false"/>
+          <w:i w:val="false"/>
+          <w:i w:val="false"/>
+          <w:caps w:val="false"/>
+          <w:smallCaps w:val="false"/>
+        </w:rPr>
+      </w:pPr>
+      <w:r>
+        <w:rPr>
+          <w:b w:val="false"/>
+          <w:i w:val="false"/>
+          <w:caps w:val="false"/>
+          <w:smallCaps w:val="false"/>
+        </w:rPr>
+        <w:t>There are two prominent reasons for it :</w:t>
+      </w:r>
+    </w:p>
+    <w:p>
+      <w:pPr>
+        <w:pStyle w:val="TextBody"/>
+        <w:numPr>
+          <w:ilvl w:val="0"/>
+          <w:numId w:val="24"/>
+        </w:numPr>
+        <w:tabs>
+          <w:tab w:val="clear" w:pos="709"/>
+          <w:tab w:val="left" w:pos="0" w:leader="none"/>
+        </w:tabs>
+        <w:spacing w:before="0" w:after="0"/>
+        <w:ind w:left="707" w:hanging="283"/>
+        <w:rPr>
+          <w:b w:val="false"/>
+          <w:b w:val="false"/>
+          <w:i w:val="false"/>
+          <w:i w:val="false"/>
+          <w:caps w:val="false"/>
+          <w:smallCaps w:val="false"/>
+        </w:rPr>
+      </w:pPr>
+      <w:r>
+        <w:rPr>
+          <w:b w:val="false"/>
+          <w:i w:val="false"/>
+          <w:caps w:val="false"/>
+          <w:smallCaps w:val="false"/>
+        </w:rPr>
+        <w:t>Their investors are from the US / Singapore</w:t>
+      </w:r>
+    </w:p>
+    <w:p>
+      <w:pPr>
+        <w:pStyle w:val="TextBody"/>
+        <w:numPr>
+          <w:ilvl w:val="0"/>
+          <w:numId w:val="24"/>
+        </w:numPr>
+        <w:pBdr/>
+        <w:tabs>
+          <w:tab w:val="clear" w:pos="709"/>
+          <w:tab w:val="left" w:pos="0" w:leader="none"/>
+        </w:tabs>
+        <w:ind w:left="707" w:hanging="283"/>
+        <w:rPr>
+          <w:b w:val="false"/>
+          <w:b w:val="false"/>
+          <w:i w:val="false"/>
+          <w:i w:val="false"/>
+          <w:caps w:val="false"/>
+          <w:smallCaps w:val="false"/>
+        </w:rPr>
+      </w:pPr>
+      <w:r>
+        <w:rPr>
+          <w:b w:val="false"/>
+          <w:i w:val="false"/>
+          <w:caps w:val="false"/>
+          <w:smallCaps w:val="false"/>
+        </w:rPr>
+        <w:t>They want to sell to customers/clients in US/SE Asia.</w:t>
+      </w:r>
+    </w:p>
+    <w:p>
+      <w:pPr>
+        <w:pStyle w:val="TextBody"/>
+        <w:rPr>
+          <w:b w:val="false"/>
+          <w:b w:val="false"/>
+          <w:i w:val="false"/>
+          <w:i w:val="false"/>
+          <w:caps w:val="false"/>
+          <w:smallCaps w:val="false"/>
+        </w:rPr>
+      </w:pPr>
+      <w:r>
+        <w:rPr>
+          <w:b w:val="false"/>
+          <w:i w:val="false"/>
+          <w:caps w:val="false"/>
+          <w:smallCaps w:val="false"/>
+        </w:rPr>
+        <w:t>Let’s look at both in slight amount of detail.</w:t>
+      </w:r>
+    </w:p>
+    <w:p>
+      <w:pPr>
+        <w:pStyle w:val="TextBody"/>
+        <w:rPr>
+          <w:b w:val="false"/>
+          <w:b w:val="false"/>
+          <w:i w:val="false"/>
+          <w:i w:val="false"/>
+          <w:caps w:val="false"/>
+          <w:smallCaps w:val="false"/>
+        </w:rPr>
+      </w:pPr>
+      <w:r>
+        <w:rPr>
+          <w:b w:val="false"/>
+          <w:i w:val="false"/>
+          <w:caps w:val="false"/>
+          <w:smallCaps w:val="false"/>
+        </w:rPr>
+        <w:t>There now are many VC firms in India, so a lot of startups don’t need to goto US and Singapore for funding. [Most new startups are India companies] However, the startups that are household names and most Indians know about were established 5–10 years back [say Flipkart, Freshdesk and so on]. At that time, Indian VC scene was either non-existent or nascent. Due to this, many of them had to setup companies in US or Singapore where there was a VC ecosystem. At least American laws make it crazy hard for angel investors and HNIs to invest in Indian companies. Even today, any Indian company getting into YCombinator has to shift their HQs to US. Large American VC companies now have their India branches, so the issue to become an American company to raise from American VCs is sorted almost.</w:t>
+      </w:r>
+    </w:p>
+    <w:p>
+      <w:pPr>
+        <w:pStyle w:val="TextBody"/>
+        <w:spacing w:before="0" w:after="0"/>
+        <w:rPr>
+          <w:b w:val="false"/>
+          <w:b w:val="false"/>
+          <w:i w:val="false"/>
+          <w:i w:val="false"/>
+          <w:caps w:val="false"/>
+          <w:smallCaps w:val="false"/>
+        </w:rPr>
+      </w:pPr>
+      <w:r>
+        <w:rPr>
+          <w:b w:val="false"/>
+          <w:i w:val="false"/>
+          <w:caps w:val="false"/>
+          <w:smallCaps w:val="false"/>
+        </w:rPr>
+        <w:t>The other issue is if you have to sell to clients in the US or Southeast Asia [particularly US]. Americans just prefer doing business with American companies for whatever reasons [taxes, trust etc].</w:t>
+      </w:r>
+    </w:p>
+    <w:p>
+      <w:pPr>
+        <w:pStyle w:val="TextBody"/>
+        <w:spacing w:before="140" w:after="120"/>
+        <w:rPr>
+          <w:b w:val="false"/>
+          <w:b w:val="false"/>
+          <w:i w:val="false"/>
+          <w:i w:val="false"/>
+          <w:caps w:val="false"/>
+          <w:smallCaps w:val="false"/>
+        </w:rPr>
+      </w:pPr>
+      <w:r>
+        <w:rPr/>
       </w:r>
     </w:p>
     <w:sectPr>
@@ -10257,6 +10544,125 @@
         </w:tabs>
         <w:ind w:left="6363" w:hanging="283"/>
       </w:pPr>
+    </w:lvl>
+  </w:abstractNum>
+  <w:abstractNum w:abstractNumId="24">
+    <w:lvl w:ilvl="0">
+      <w:start w:val="1"/>
+      <w:numFmt w:val="decimal"/>
+      <w:lvlText w:val="%1."/>
+      <w:lvlJc w:val="left"/>
+      <w:pPr>
+        <w:tabs>
+          <w:tab w:val="num" w:pos="707"/>
+        </w:tabs>
+        <w:ind w:left="707" w:hanging="283"/>
+      </w:pPr>
+      <w:rPr/>
+    </w:lvl>
+    <w:lvl w:ilvl="1">
+      <w:start w:val="1"/>
+      <w:numFmt w:val="decimal"/>
+      <w:lvlText w:val="%2."/>
+      <w:lvlJc w:val="left"/>
+      <w:pPr>
+        <w:tabs>
+          <w:tab w:val="num" w:pos="1414"/>
+        </w:tabs>
+        <w:ind w:left="1414" w:hanging="283"/>
+      </w:pPr>
+      <w:rPr/>
+    </w:lvl>
+    <w:lvl w:ilvl="2">
+      <w:start w:val="1"/>
+      <w:numFmt w:val="decimal"/>
+      <w:lvlText w:val="%3."/>
+      <w:lvlJc w:val="left"/>
+      <w:pPr>
+        <w:tabs>
+          <w:tab w:val="num" w:pos="2121"/>
+        </w:tabs>
+        <w:ind w:left="2121" w:hanging="283"/>
+      </w:pPr>
+      <w:rPr/>
+    </w:lvl>
+    <w:lvl w:ilvl="3">
+      <w:start w:val="1"/>
+      <w:numFmt w:val="decimal"/>
+      <w:lvlText w:val="%4."/>
+      <w:lvlJc w:val="left"/>
+      <w:pPr>
+        <w:tabs>
+          <w:tab w:val="num" w:pos="2828"/>
+        </w:tabs>
+        <w:ind w:left="2828" w:hanging="283"/>
+      </w:pPr>
+      <w:rPr/>
+    </w:lvl>
+    <w:lvl w:ilvl="4">
+      <w:start w:val="1"/>
+      <w:numFmt w:val="decimal"/>
+      <w:lvlText w:val="%5."/>
+      <w:lvlJc w:val="left"/>
+      <w:pPr>
+        <w:tabs>
+          <w:tab w:val="num" w:pos="3535"/>
+        </w:tabs>
+        <w:ind w:left="3535" w:hanging="283"/>
+      </w:pPr>
+      <w:rPr/>
+    </w:lvl>
+    <w:lvl w:ilvl="5">
+      <w:start w:val="1"/>
+      <w:numFmt w:val="decimal"/>
+      <w:lvlText w:val="%6."/>
+      <w:lvlJc w:val="left"/>
+      <w:pPr>
+        <w:tabs>
+          <w:tab w:val="num" w:pos="4242"/>
+        </w:tabs>
+        <w:ind w:left="4242" w:hanging="283"/>
+      </w:pPr>
+      <w:rPr/>
+    </w:lvl>
+    <w:lvl w:ilvl="6">
+      <w:start w:val="1"/>
+      <w:numFmt w:val="decimal"/>
+      <w:lvlText w:val="%7."/>
+      <w:lvlJc w:val="left"/>
+      <w:pPr>
+        <w:tabs>
+          <w:tab w:val="num" w:pos="4949"/>
+        </w:tabs>
+        <w:ind w:left="4949" w:hanging="283"/>
+      </w:pPr>
+      <w:rPr/>
+    </w:lvl>
+    <w:lvl w:ilvl="7">
+      <w:start w:val="1"/>
+      <w:numFmt w:val="decimal"/>
+      <w:lvlText w:val="%8."/>
+      <w:lvlJc w:val="left"/>
+      <w:pPr>
+        <w:tabs>
+          <w:tab w:val="num" w:pos="5656"/>
+        </w:tabs>
+        <w:ind w:left="5656" w:hanging="283"/>
+      </w:pPr>
+      <w:rPr/>
+    </w:lvl>
+    <w:lvl w:ilvl="8">
+      <w:start w:val="1"/>
+      <w:numFmt w:val="decimal"/>
+      <w:lvlText w:val="%9."/>
+      <w:lvlJc w:val="left"/>
+      <w:pPr>
+        <w:tabs>
+          <w:tab w:val="num" w:pos="6363"/>
+        </w:tabs>
+        <w:ind w:left="6363" w:hanging="283"/>
+      </w:pPr>
+      <w:rPr/>
     </w:lvl>
   </w:abstractNum>
   <w:num w:numId="1">
@@ -10329,6 +10735,9 @@
     <w:abstractNumId w:val="23"/>
   </w:num>
   <w:num w:numId="24">
+    <w:abstractNumId w:val="24"/>
+  </w:num>
+  <w:num w:numId="25">
     <w:abstractNumId w:val="23"/>
     <w:lvlOverride w:ilvl="0">
       <w:startOverride w:val="3"/>

</xml_diff>